<commit_message>
this is the SRS version 0.2
i remove the payment with ccp and added the search function in features
</commit_message>
<xml_diff>
--- a/Software Requirements Specification.docx
+++ b/Software Requirements Specification.docx
@@ -91,7 +91,7 @@
           <w:szCs w:val="60"/>
           <w:rtl w:val="0"/>
         </w:rPr>
-        <w:t xml:space="preserve">&lt;Project&gt;</w:t>
+        <w:t xml:space="preserve">HANINI</w:t>
       </w:r>
     </w:p>
     <w:p>
@@ -222,21 +222,21 @@
     <w:tbl>
       <w:tblPr>
         <w:tblStyle w:val="Table1"/>
-        <w:tblW w:w="9576.0" w:type="dxa"/>
+        <w:tblW w:w="9585.0" w:type="dxa"/>
         <w:jc w:val="left"/>
         <w:tblInd w:w="-108.0" w:type="dxa"/>
         <w:tblLayout w:type="fixed"/>
         <w:tblLook w:val="0000"/>
       </w:tblPr>
       <w:tblGrid>
-        <w:gridCol w:w="3192"/>
-        <w:gridCol w:w="3192"/>
-        <w:gridCol w:w="3192"/>
+        <w:gridCol w:w="3195"/>
+        <w:gridCol w:w="2640"/>
+        <w:gridCol w:w="3750"/>
         <w:tblGridChange w:id="0">
           <w:tblGrid>
-            <w:gridCol w:w="3192"/>
-            <w:gridCol w:w="3192"/>
-            <w:gridCol w:w="3192"/>
+            <w:gridCol w:w="3195"/>
+            <w:gridCol w:w="2640"/>
+            <w:gridCol w:w="3750"/>
           </w:tblGrid>
         </w:tblGridChange>
       </w:tblGrid>
@@ -287,7 +287,7 @@
                 <w:b w:val="1"/>
                 <w:rtl w:val="0"/>
               </w:rPr>
-              <w:t xml:space="preserve">1</w:t>
+              <w:t xml:space="preserve">Student #: 1</w:t>
             </w:r>
           </w:p>
         </w:tc>
@@ -308,7 +308,7 @@
                 <w:b w:val="1"/>
                 <w:rtl w:val="0"/>
               </w:rPr>
-              <w:t xml:space="preserve">&lt;e-mail&gt;</w:t>
+              <w:t xml:space="preserve">faresabdi2004@gmail.com</w:t>
             </w:r>
           </w:p>
         </w:tc>
@@ -334,7 +334,7 @@
                 <w:b w:val="1"/>
                 <w:rtl w:val="0"/>
               </w:rPr>
-              <w:t xml:space="preserve">Alasmer Anes</w:t>
+              <w:t xml:space="preserve">Alasmar Anas</w:t>
             </w:r>
           </w:p>
         </w:tc>
@@ -355,7 +355,7 @@
                 <w:b w:val="1"/>
                 <w:rtl w:val="0"/>
               </w:rPr>
-              <w:t xml:space="preserve">2</w:t>
+              <w:t xml:space="preserve">Student #: 2</w:t>
             </w:r>
           </w:p>
         </w:tc>
@@ -376,7 +376,7 @@
                 <w:b w:val="1"/>
                 <w:rtl w:val="0"/>
               </w:rPr>
-              <w:t xml:space="preserve">&lt;e-mail&gt;</w:t>
+              <w:t xml:space="preserve">anasalasmar10@gmail.com</w:t>
             </w:r>
           </w:p>
         </w:tc>
@@ -402,7 +402,7 @@
                 <w:b w:val="1"/>
                 <w:rtl w:val="0"/>
               </w:rPr>
-              <w:t xml:space="preserve">Zobir Raouf</w:t>
+              <w:t xml:space="preserve">Zobir Abd Raouf</w:t>
             </w:r>
           </w:p>
         </w:tc>
@@ -423,7 +423,7 @@
                 <w:b w:val="1"/>
                 <w:rtl w:val="0"/>
               </w:rPr>
-              <w:t xml:space="preserve">3</w:t>
+              <w:t xml:space="preserve">Student #: 3</w:t>
             </w:r>
           </w:p>
         </w:tc>
@@ -444,7 +444,7 @@
                 <w:b w:val="1"/>
                 <w:rtl w:val="0"/>
               </w:rPr>
-              <w:t xml:space="preserve">Zobiraouf@gmail.com</w:t>
+              <w:t xml:space="preserve">zobiraouf@gmail.com</w:t>
             </w:r>
           </w:p>
         </w:tc>
@@ -491,7 +491,7 @@
                 <w:b w:val="1"/>
                 <w:rtl w:val="0"/>
               </w:rPr>
-              <w:t xml:space="preserve">4</w:t>
+              <w:t xml:space="preserve">Student #: 4</w:t>
             </w:r>
           </w:p>
         </w:tc>
@@ -538,7 +538,7 @@
                 <w:b w:val="1"/>
                 <w:rtl w:val="0"/>
               </w:rPr>
-              <w:t xml:space="preserve">Hachich Nouha</w:t>
+              <w:t xml:space="preserve">Hechich Nouha</w:t>
             </w:r>
           </w:p>
         </w:tc>
@@ -559,7 +559,7 @@
                 <w:b w:val="1"/>
                 <w:rtl w:val="0"/>
               </w:rPr>
-              <w:t xml:space="preserve">5</w:t>
+              <w:t xml:space="preserve">Student #: 5</w:t>
             </w:r>
           </w:p>
         </w:tc>
@@ -580,7 +580,7 @@
                 <w:b w:val="1"/>
                 <w:rtl w:val="0"/>
               </w:rPr>
-              <w:t xml:space="preserve">&lt;e-mail&gt;</w:t>
+              <w:t xml:space="preserve">gorginanouhas929@gmail.com</w:t>
             </w:r>
           </w:p>
         </w:tc>
@@ -895,39 +895,29 @@
               <w:t xml:space="preserve">16 October 2024</w:t>
             </w:r>
           </w:p>
+          <w:p>
+            <w:pPr>
+              <w:spacing w:before="120" w:line="240" w:lineRule="auto"/>
+              <w:rPr>
+                <w:b w:val="1"/>
+              </w:rPr>
+            </w:pPr>
+            <w:r>
+              <w:rPr>
+                <w:rtl w:val="0"/>
+              </w:rPr>
+            </w:r>
+          </w:p>
         </w:tc>
       </w:tr>
     </w:tbl>
-    <w:p>
-      <w:pPr>
-        <w:pStyle w:val="Heading2"/>
-        <w:keepNext w:val="0"/>
-        <w:keepLines w:val="0"/>
-        <w:spacing w:after="80" w:lineRule="auto"/>
-        <w:rPr>
-          <w:b w:val="1"/>
-          <w:sz w:val="34"/>
-          <w:szCs w:val="34"/>
-        </w:rPr>
-      </w:pPr>
-      <w:bookmarkStart w:colFirst="0" w:colLast="0" w:name="_7njv7j63ydlu" w:id="1"/>
-      <w:bookmarkEnd w:id="1"/>
-      <w:r>
-        <w:rPr>
-          <w:b w:val="1"/>
-          <w:sz w:val="34"/>
-          <w:szCs w:val="34"/>
-          <w:rtl w:val="0"/>
-        </w:rPr>
-        <w:t xml:space="preserve">1. Introduction</w:t>
-      </w:r>
-    </w:p>
     <w:p>
       <w:pPr>
         <w:pStyle w:val="Heading3"/>
         <w:keepNext w:val="0"/>
         <w:keepLines w:val="0"/>
         <w:spacing w:before="280" w:lineRule="auto"/>
+        <w:ind w:left="720" w:hanging="360"/>
         <w:rPr>
           <w:b w:val="1"/>
           <w:color w:val="000000"/>
@@ -935,8 +925,8 @@
           <w:szCs w:val="26"/>
         </w:rPr>
       </w:pPr>
-      <w:bookmarkStart w:colFirst="0" w:colLast="0" w:name="_u4m9cycj1j1d" w:id="2"/>
-      <w:bookmarkEnd w:id="2"/>
+      <w:bookmarkStart w:colFirst="0" w:colLast="0" w:name="_94ujavr6xvuk" w:id="1"/>
+      <w:bookmarkEnd w:id="1"/>
       <w:r>
         <w:rPr>
           <w:b w:val="1"/>
@@ -945,6 +935,33 @@
           <w:szCs w:val="26"/>
           <w:rtl w:val="0"/>
         </w:rPr>
+        <w:t xml:space="preserve">1. Introduction</w:t>
+      </w:r>
+    </w:p>
+    <w:p>
+      <w:pPr>
+        <w:pStyle w:val="Heading4"/>
+        <w:keepNext w:val="0"/>
+        <w:keepLines w:val="0"/>
+        <w:spacing w:after="40" w:before="240" w:lineRule="auto"/>
+        <w:ind w:left="720" w:hanging="360"/>
+        <w:rPr>
+          <w:b w:val="1"/>
+          <w:color w:val="000000"/>
+          <w:sz w:val="22"/>
+          <w:szCs w:val="22"/>
+        </w:rPr>
+      </w:pPr>
+      <w:bookmarkStart w:colFirst="0" w:colLast="0" w:name="_uy264vo6e9nr" w:id="2"/>
+      <w:bookmarkEnd w:id="2"/>
+      <w:r>
+        <w:rPr>
+          <w:b w:val="1"/>
+          <w:color w:val="000000"/>
+          <w:sz w:val="22"/>
+          <w:szCs w:val="22"/>
+          <w:rtl w:val="0"/>
+        </w:rPr>
         <w:t xml:space="preserve">1.1 Purpose</w:t>
       </w:r>
     </w:p>
@@ -957,7 +974,231 @@
         <w:rPr>
           <w:rtl w:val="0"/>
         </w:rPr>
-        <w:t xml:space="preserve">The purpose of this document is to outline the detailed technical and functional requirements for developing a mobile application that connects service providers with clients for various daily life services. The app targets the Algerian market and aims to facilitate finding workers for tasks like home repairs, cleaning, or other services. It will also include two monetization methods: ads and premium subscriptions for service providers to promote their services.</w:t>
+        <w:t xml:space="preserve">The purpose of this document is to outline the technical and functional requirements for the development of </w:t>
+      </w:r>
+      <w:r>
+        <w:rPr>
+          <w:b w:val="1"/>
+          <w:rtl w:val="0"/>
+        </w:rPr>
+        <w:t xml:space="preserve">HANINI</w:t>
+      </w:r>
+      <w:r>
+        <w:rPr>
+          <w:rtl w:val="0"/>
+        </w:rPr>
+        <w:t xml:space="preserve">, a mobile app connecting service providers with clients for everyday services such as home repairs, cleaning, and maintenance. Targeting the Algerian market, the app will help users find reliable service providers and will monetize through ads and premium subscriptions for service providers.</w:t>
+      </w:r>
+    </w:p>
+    <w:p>
+      <w:pPr>
+        <w:pStyle w:val="Heading4"/>
+        <w:keepNext w:val="0"/>
+        <w:keepLines w:val="0"/>
+        <w:spacing w:after="40" w:before="240" w:lineRule="auto"/>
+        <w:ind w:left="720" w:hanging="360"/>
+        <w:rPr>
+          <w:b w:val="1"/>
+          <w:color w:val="000000"/>
+          <w:sz w:val="22"/>
+          <w:szCs w:val="22"/>
+        </w:rPr>
+      </w:pPr>
+      <w:bookmarkStart w:colFirst="0" w:colLast="0" w:name="_f2usp4nprmbd" w:id="3"/>
+      <w:bookmarkEnd w:id="3"/>
+      <w:r>
+        <w:rPr>
+          <w:b w:val="1"/>
+          <w:color w:val="000000"/>
+          <w:sz w:val="22"/>
+          <w:szCs w:val="22"/>
+          <w:rtl w:val="0"/>
+        </w:rPr>
+        <w:t xml:space="preserve">1.2 Scope</w:t>
+      </w:r>
+    </w:p>
+    <w:p>
+      <w:pPr>
+        <w:spacing w:after="240" w:before="240" w:lineRule="auto"/>
+        <w:rPr/>
+      </w:pPr>
+      <w:r>
+        <w:rPr>
+          <w:rtl w:val="0"/>
+        </w:rPr>
+        <w:t xml:space="preserve">The </w:t>
+      </w:r>
+      <w:r>
+        <w:rPr>
+          <w:b w:val="1"/>
+          <w:rtl w:val="0"/>
+        </w:rPr>
+        <w:t xml:space="preserve">HANINI</w:t>
+      </w:r>
+      <w:r>
+        <w:rPr>
+          <w:rtl w:val="0"/>
+        </w:rPr>
+        <w:t xml:space="preserve"> app will enable service providers to list services they offer, and clients to search, book, and rate these services. The system will include AI-based identity verification for service providers by comparing their national ID with their live photo. The monetization model includes advertisements and premium subscriptions, offering more visibility for service providers. The app is specifically designed to facilitate local services within Algeria.</w:t>
+      </w:r>
+    </w:p>
+    <w:p>
+      <w:pPr>
+        <w:pStyle w:val="Heading4"/>
+        <w:keepNext w:val="0"/>
+        <w:keepLines w:val="0"/>
+        <w:spacing w:after="40" w:before="240" w:lineRule="auto"/>
+        <w:ind w:left="720" w:hanging="360"/>
+        <w:rPr>
+          <w:b w:val="1"/>
+          <w:color w:val="000000"/>
+          <w:sz w:val="22"/>
+          <w:szCs w:val="22"/>
+        </w:rPr>
+      </w:pPr>
+      <w:bookmarkStart w:colFirst="0" w:colLast="0" w:name="_biw4sgcehqpd" w:id="4"/>
+      <w:bookmarkEnd w:id="4"/>
+      <w:r>
+        <w:rPr>
+          <w:b w:val="1"/>
+          <w:color w:val="000000"/>
+          <w:sz w:val="22"/>
+          <w:szCs w:val="22"/>
+          <w:rtl w:val="0"/>
+        </w:rPr>
+        <w:t xml:space="preserve">1.3 Definitions, Acronyms, and Abbreviations</w:t>
+      </w:r>
+    </w:p>
+    <w:p>
+      <w:pPr>
+        <w:numPr>
+          <w:ilvl w:val="0"/>
+          <w:numId w:val="15"/>
+        </w:numPr>
+        <w:spacing w:after="0" w:afterAutospacing="0" w:before="240" w:lineRule="auto"/>
+        <w:ind w:left="720" w:hanging="360"/>
+      </w:pPr>
+      <w:r>
+        <w:rPr>
+          <w:b w:val="1"/>
+          <w:rtl w:val="0"/>
+        </w:rPr>
+        <w:t xml:space="preserve">Service Provider:</w:t>
+      </w:r>
+      <w:r>
+        <w:rPr>
+          <w:rtl w:val="0"/>
+        </w:rPr>
+        <w:t xml:space="preserve"> A person or business offering a specific service (e.g., plumbing, cleaning).</w:t>
+      </w:r>
+    </w:p>
+    <w:p>
+      <w:pPr>
+        <w:numPr>
+          <w:ilvl w:val="0"/>
+          <w:numId w:val="15"/>
+        </w:numPr>
+        <w:spacing w:after="0" w:afterAutospacing="0" w:before="0" w:beforeAutospacing="0" w:lineRule="auto"/>
+        <w:ind w:left="720" w:hanging="360"/>
+      </w:pPr>
+      <w:r>
+        <w:rPr>
+          <w:b w:val="1"/>
+          <w:rtl w:val="0"/>
+        </w:rPr>
+        <w:t xml:space="preserve">Client:</w:t>
+      </w:r>
+      <w:r>
+        <w:rPr>
+          <w:rtl w:val="0"/>
+        </w:rPr>
+        <w:t xml:space="preserve"> A user searching for and booking services through the app.</w:t>
+      </w:r>
+    </w:p>
+    <w:p>
+      <w:pPr>
+        <w:numPr>
+          <w:ilvl w:val="0"/>
+          <w:numId w:val="15"/>
+        </w:numPr>
+        <w:spacing w:after="0" w:afterAutospacing="0" w:before="0" w:beforeAutospacing="0" w:lineRule="auto"/>
+        <w:ind w:left="720" w:hanging="360"/>
+      </w:pPr>
+      <w:r>
+        <w:rPr>
+          <w:b w:val="1"/>
+          <w:rtl w:val="0"/>
+        </w:rPr>
+        <w:t xml:space="preserve">Verification:</w:t>
+      </w:r>
+      <w:r>
+        <w:rPr>
+          <w:rtl w:val="0"/>
+        </w:rPr>
+        <w:t xml:space="preserve"> The AI-driven process for confirming a service provider’s identity using their national ID and face recognition.</w:t>
+      </w:r>
+    </w:p>
+    <w:p>
+      <w:pPr>
+        <w:numPr>
+          <w:ilvl w:val="0"/>
+          <w:numId w:val="15"/>
+        </w:numPr>
+        <w:spacing w:after="0" w:afterAutospacing="0" w:before="0" w:beforeAutospacing="0" w:lineRule="auto"/>
+        <w:ind w:left="720" w:hanging="360"/>
+      </w:pPr>
+      <w:r>
+        <w:rPr>
+          <w:b w:val="1"/>
+          <w:rtl w:val="0"/>
+        </w:rPr>
+        <w:t xml:space="preserve">Admin:</w:t>
+      </w:r>
+      <w:r>
+        <w:rPr>
+          <w:rtl w:val="0"/>
+        </w:rPr>
+        <w:t xml:space="preserve"> The application manager responsible for approving accounts and overseeing the system.</w:t>
+      </w:r>
+    </w:p>
+    <w:p>
+      <w:pPr>
+        <w:numPr>
+          <w:ilvl w:val="0"/>
+          <w:numId w:val="15"/>
+        </w:numPr>
+        <w:spacing w:after="240" w:before="0" w:beforeAutospacing="0" w:lineRule="auto"/>
+        <w:ind w:left="720" w:hanging="360"/>
+      </w:pPr>
+      <w:r>
+        <w:rPr>
+          <w:b w:val="1"/>
+          <w:rtl w:val="0"/>
+        </w:rPr>
+        <w:t xml:space="preserve">Premium Subscription:</w:t>
+      </w:r>
+      <w:r>
+        <w:rPr>
+          <w:rtl w:val="0"/>
+        </w:rPr>
+        <w:t xml:space="preserve"> A paid feature that increases a service provider’s visibility within the app.</w:t>
+      </w:r>
+    </w:p>
+    <w:p>
+      <w:pPr>
+        <w:spacing w:after="240" w:before="240" w:lineRule="auto"/>
+        <w:ind w:left="720" w:hanging="360"/>
+        <w:rPr/>
+      </w:pPr>
+      <w:r>
+        <w:pict>
+          <v:rect style="width:0.0pt;height:1.5pt" o:hr="t" o:hrstd="t" o:hralign="center" fillcolor="#A0A0A0" stroked="f"/>
+        </w:pict>
+      </w:r>
+      <w:r>
+        <w:rPr>
+          <w:rtl w:val="0"/>
+        </w:rPr>
       </w:r>
     </w:p>
     <w:p>
@@ -966,6 +1207,7 @@
         <w:keepNext w:val="0"/>
         <w:keepLines w:val="0"/>
         <w:spacing w:before="280" w:lineRule="auto"/>
+        <w:ind w:left="720" w:hanging="360"/>
         <w:rPr>
           <w:b w:val="1"/>
           <w:color w:val="000000"/>
@@ -973,8 +1215,8 @@
           <w:szCs w:val="26"/>
         </w:rPr>
       </w:pPr>
-      <w:bookmarkStart w:colFirst="0" w:colLast="0" w:name="_ydd5m4pzshkc" w:id="3"/>
-      <w:bookmarkEnd w:id="3"/>
+      <w:bookmarkStart w:colFirst="0" w:colLast="0" w:name="_ybkvxmmtfgxt" w:id="5"/>
+      <w:bookmarkEnd w:id="5"/>
       <w:r>
         <w:rPr>
           <w:b w:val="1"/>
@@ -983,7 +1225,34 @@
           <w:szCs w:val="26"/>
           <w:rtl w:val="0"/>
         </w:rPr>
-        <w:t xml:space="preserve">1.2 Scope</w:t>
+        <w:t xml:space="preserve">2. Overall Description</w:t>
+      </w:r>
+    </w:p>
+    <w:p>
+      <w:pPr>
+        <w:pStyle w:val="Heading4"/>
+        <w:keepNext w:val="0"/>
+        <w:keepLines w:val="0"/>
+        <w:spacing w:after="40" w:before="240" w:lineRule="auto"/>
+        <w:ind w:left="720" w:hanging="360"/>
+        <w:rPr>
+          <w:b w:val="1"/>
+          <w:color w:val="000000"/>
+          <w:sz w:val="22"/>
+          <w:szCs w:val="22"/>
+        </w:rPr>
+      </w:pPr>
+      <w:bookmarkStart w:colFirst="0" w:colLast="0" w:name="_745lmd56wgou" w:id="6"/>
+      <w:bookmarkEnd w:id="6"/>
+      <w:r>
+        <w:rPr>
+          <w:b w:val="1"/>
+          <w:color w:val="000000"/>
+          <w:sz w:val="22"/>
+          <w:szCs w:val="22"/>
+          <w:rtl w:val="0"/>
+        </w:rPr>
+        <w:t xml:space="preserve">2.1 System Overview</w:t>
       </w:r>
     </w:p>
     <w:p>
@@ -993,35 +1262,550 @@
       </w:pPr>
       <w:r>
         <w:rPr>
-          <w:rtl w:val="0"/>
-        </w:rPr>
-        <w:t xml:space="preserve">This app serves as a platform where service providers can create accounts and offer services (e.g., home repairs, cleaning, etc.), while clients can search for and book these services. The system includes an advanced AI-based verification feature for validating service provider identities using their national ID and comparing their photo with their ID. If AI verification fails, a manual admin check will be initiated. The app will also have paid account features and ads for monetization.</w:t>
-      </w:r>
-    </w:p>
-    <w:p>
-      <w:pPr>
-        <w:pStyle w:val="Heading3"/>
+          <w:b w:val="1"/>
+          <w:rtl w:val="0"/>
+        </w:rPr>
+        <w:t xml:space="preserve">HANINI</w:t>
+      </w:r>
+      <w:r>
+        <w:rPr>
+          <w:rtl w:val="0"/>
+        </w:rPr>
+        <w:t xml:space="preserve"> acts as a marketplace where service providers can list local services, and clients can search, filter, and book these services. Both service providers and clients will have personalized user accounts. Admins will manage the app content and handle the verification of service provider accounts, particularly when AI verification fails.</w:t>
+      </w:r>
+    </w:p>
+    <w:p>
+      <w:pPr>
+        <w:pStyle w:val="Heading4"/>
         <w:keepNext w:val="0"/>
         <w:keepLines w:val="0"/>
-        <w:spacing w:before="280" w:lineRule="auto"/>
+        <w:spacing w:after="40" w:before="240" w:lineRule="auto"/>
+        <w:ind w:left="720" w:hanging="360"/>
         <w:rPr>
           <w:b w:val="1"/>
           <w:color w:val="000000"/>
-          <w:sz w:val="26"/>
-          <w:szCs w:val="26"/>
-        </w:rPr>
-      </w:pPr>
-      <w:bookmarkStart w:colFirst="0" w:colLast="0" w:name="_v5t3mic1h39" w:id="4"/>
-      <w:bookmarkEnd w:id="4"/>
+          <w:sz w:val="22"/>
+          <w:szCs w:val="22"/>
+        </w:rPr>
+      </w:pPr>
+      <w:bookmarkStart w:colFirst="0" w:colLast="0" w:name="_riwnwlbvu9oa" w:id="7"/>
+      <w:bookmarkEnd w:id="7"/>
       <w:r>
         <w:rPr>
           <w:b w:val="1"/>
           <w:color w:val="000000"/>
-          <w:sz w:val="26"/>
-          <w:szCs w:val="26"/>
-          <w:rtl w:val="0"/>
-        </w:rPr>
-        <w:t xml:space="preserve">1.3 Definitions, Acronyms, and Abbreviations</w:t>
+          <w:sz w:val="22"/>
+          <w:szCs w:val="22"/>
+          <w:rtl w:val="0"/>
+        </w:rPr>
+        <w:t xml:space="preserve">2.2 System Features</w:t>
+      </w:r>
+    </w:p>
+    <w:p>
+      <w:pPr>
+        <w:pStyle w:val="Heading5"/>
+        <w:keepNext w:val="0"/>
+        <w:keepLines w:val="0"/>
+        <w:spacing w:after="40" w:before="220" w:lineRule="auto"/>
+        <w:ind w:left="720" w:hanging="360"/>
+        <w:rPr>
+          <w:b w:val="1"/>
+          <w:color w:val="000000"/>
+          <w:sz w:val="20"/>
+          <w:szCs w:val="20"/>
+        </w:rPr>
+      </w:pPr>
+      <w:bookmarkStart w:colFirst="0" w:colLast="0" w:name="_s24cy4qn48sx" w:id="8"/>
+      <w:bookmarkEnd w:id="8"/>
+      <w:r>
+        <w:rPr>
+          <w:b w:val="1"/>
+          <w:color w:val="000000"/>
+          <w:sz w:val="20"/>
+          <w:szCs w:val="20"/>
+          <w:rtl w:val="0"/>
+        </w:rPr>
+        <w:t xml:space="preserve">2.2.1 User Registration and Login</w:t>
+      </w:r>
+    </w:p>
+    <w:p>
+      <w:pPr>
+        <w:numPr>
+          <w:ilvl w:val="0"/>
+          <w:numId w:val="17"/>
+        </w:numPr>
+        <w:spacing w:after="0" w:afterAutospacing="0" w:before="240" w:lineRule="auto"/>
+        <w:ind w:left="720" w:hanging="360"/>
+      </w:pPr>
+      <w:r>
+        <w:rPr>
+          <w:b w:val="1"/>
+          <w:rtl w:val="0"/>
+        </w:rPr>
+        <w:t xml:space="preserve">Service Providers, Clients, Admins</w:t>
+      </w:r>
+      <w:r>
+        <w:rPr>
+          <w:rtl w:val="0"/>
+        </w:rPr>
+        <w:t xml:space="preserve"> can register and log in.</w:t>
+      </w:r>
+    </w:p>
+    <w:p>
+      <w:pPr>
+        <w:numPr>
+          <w:ilvl w:val="0"/>
+          <w:numId w:val="17"/>
+        </w:numPr>
+        <w:spacing w:after="240" w:before="0" w:beforeAutospacing="0" w:lineRule="auto"/>
+        <w:ind w:left="720" w:hanging="360"/>
+      </w:pPr>
+      <w:r>
+        <w:rPr>
+          <w:rtl w:val="0"/>
+        </w:rPr>
+        <w:t xml:space="preserve">Admins will have permissions to manage accounts and content.</w:t>
+      </w:r>
+    </w:p>
+    <w:p>
+      <w:pPr>
+        <w:pStyle w:val="Heading5"/>
+        <w:keepNext w:val="0"/>
+        <w:keepLines w:val="0"/>
+        <w:spacing w:after="40" w:before="220" w:lineRule="auto"/>
+        <w:ind w:left="720" w:hanging="360"/>
+        <w:rPr>
+          <w:b w:val="1"/>
+          <w:color w:val="000000"/>
+          <w:sz w:val="20"/>
+          <w:szCs w:val="20"/>
+        </w:rPr>
+      </w:pPr>
+      <w:bookmarkStart w:colFirst="0" w:colLast="0" w:name="_7hu516xhar48" w:id="9"/>
+      <w:bookmarkEnd w:id="9"/>
+      <w:r>
+        <w:rPr>
+          <w:b w:val="1"/>
+          <w:color w:val="000000"/>
+          <w:sz w:val="20"/>
+          <w:szCs w:val="20"/>
+          <w:rtl w:val="0"/>
+        </w:rPr>
+        <w:t xml:space="preserve">2.2.2 Account Management</w:t>
+      </w:r>
+    </w:p>
+    <w:p>
+      <w:pPr>
+        <w:numPr>
+          <w:ilvl w:val="0"/>
+          <w:numId w:val="13"/>
+        </w:numPr>
+        <w:spacing w:after="0" w:afterAutospacing="0" w:before="240" w:lineRule="auto"/>
+        <w:ind w:left="720" w:hanging="360"/>
+      </w:pPr>
+      <w:r>
+        <w:rPr>
+          <w:b w:val="1"/>
+          <w:rtl w:val="0"/>
+        </w:rPr>
+        <w:t xml:space="preserve">Service Providers</w:t>
+      </w:r>
+      <w:r>
+        <w:rPr>
+          <w:rtl w:val="0"/>
+        </w:rPr>
+        <w:t xml:space="preserve"> can create profiles, post service listings, and manage their offerings.</w:t>
+      </w:r>
+    </w:p>
+    <w:p>
+      <w:pPr>
+        <w:numPr>
+          <w:ilvl w:val="0"/>
+          <w:numId w:val="13"/>
+        </w:numPr>
+        <w:spacing w:after="0" w:afterAutospacing="0" w:before="0" w:beforeAutospacing="0" w:lineRule="auto"/>
+        <w:ind w:left="720" w:hanging="360"/>
+      </w:pPr>
+      <w:r>
+        <w:rPr>
+          <w:b w:val="1"/>
+          <w:rtl w:val="0"/>
+        </w:rPr>
+        <w:t xml:space="preserve">Clients</w:t>
+      </w:r>
+      <w:r>
+        <w:rPr>
+          <w:rtl w:val="0"/>
+        </w:rPr>
+        <w:t xml:space="preserve"> can create accounts to search for, book, and review services.</w:t>
+      </w:r>
+    </w:p>
+    <w:p>
+      <w:pPr>
+        <w:numPr>
+          <w:ilvl w:val="0"/>
+          <w:numId w:val="13"/>
+        </w:numPr>
+        <w:spacing w:after="240" w:before="0" w:beforeAutospacing="0" w:lineRule="auto"/>
+        <w:ind w:left="720" w:hanging="360"/>
+      </w:pPr>
+      <w:r>
+        <w:rPr>
+          <w:b w:val="1"/>
+          <w:rtl w:val="0"/>
+        </w:rPr>
+        <w:t xml:space="preserve">Admins</w:t>
+      </w:r>
+      <w:r>
+        <w:rPr>
+          <w:rtl w:val="0"/>
+        </w:rPr>
+        <w:t xml:space="preserve"> can review and approve service provider accounts and manage system-wide content.</w:t>
+      </w:r>
+    </w:p>
+    <w:p>
+      <w:pPr>
+        <w:pStyle w:val="Heading5"/>
+        <w:keepNext w:val="0"/>
+        <w:keepLines w:val="0"/>
+        <w:spacing w:after="40" w:before="220" w:lineRule="auto"/>
+        <w:ind w:left="720" w:hanging="360"/>
+        <w:rPr>
+          <w:b w:val="1"/>
+          <w:color w:val="000000"/>
+          <w:sz w:val="20"/>
+          <w:szCs w:val="20"/>
+        </w:rPr>
+      </w:pPr>
+      <w:bookmarkStart w:colFirst="0" w:colLast="0" w:name="_y3k9plhstd4" w:id="10"/>
+      <w:bookmarkEnd w:id="10"/>
+      <w:r>
+        <w:rPr>
+          <w:b w:val="1"/>
+          <w:color w:val="000000"/>
+          <w:sz w:val="20"/>
+          <w:szCs w:val="20"/>
+          <w:rtl w:val="0"/>
+        </w:rPr>
+        <w:t xml:space="preserve">2.2.3 AI-Based Identity Verification</w:t>
+      </w:r>
+    </w:p>
+    <w:p>
+      <w:pPr>
+        <w:numPr>
+          <w:ilvl w:val="0"/>
+          <w:numId w:val="14"/>
+        </w:numPr>
+        <w:spacing w:after="0" w:afterAutospacing="0" w:before="240" w:lineRule="auto"/>
+        <w:ind w:left="720" w:hanging="360"/>
+      </w:pPr>
+      <w:r>
+        <w:rPr>
+          <w:b w:val="1"/>
+          <w:rtl w:val="0"/>
+        </w:rPr>
+        <w:t xml:space="preserve">Service Providers</w:t>
+      </w:r>
+      <w:r>
+        <w:rPr>
+          <w:rtl w:val="0"/>
+        </w:rPr>
+        <w:t xml:space="preserve"> must verify their identity using national ID cards.</w:t>
+      </w:r>
+    </w:p>
+    <w:p>
+      <w:pPr>
+        <w:numPr>
+          <w:ilvl w:val="0"/>
+          <w:numId w:val="14"/>
+        </w:numPr>
+        <w:spacing w:after="0" w:afterAutospacing="0" w:before="0" w:beforeAutospacing="0" w:lineRule="auto"/>
+        <w:ind w:left="720" w:hanging="360"/>
+      </w:pPr>
+      <w:r>
+        <w:rPr>
+          <w:rtl w:val="0"/>
+        </w:rPr>
+        <w:t xml:space="preserve">AI will extract and compare details from the ID with a live photo.</w:t>
+      </w:r>
+    </w:p>
+    <w:p>
+      <w:pPr>
+        <w:numPr>
+          <w:ilvl w:val="0"/>
+          <w:numId w:val="14"/>
+        </w:numPr>
+        <w:spacing w:after="240" w:before="0" w:beforeAutospacing="0" w:lineRule="auto"/>
+        <w:ind w:left="720" w:hanging="360"/>
+      </w:pPr>
+      <w:r>
+        <w:rPr>
+          <w:rtl w:val="0"/>
+        </w:rPr>
+        <w:t xml:space="preserve">If the AI cannot verify the identity, the verification is escalated to an admin for manual review.</w:t>
+      </w:r>
+    </w:p>
+    <w:p>
+      <w:pPr>
+        <w:pStyle w:val="Heading5"/>
+        <w:keepNext w:val="0"/>
+        <w:keepLines w:val="0"/>
+        <w:spacing w:after="40" w:before="220" w:lineRule="auto"/>
+        <w:ind w:left="720" w:hanging="360"/>
+        <w:rPr>
+          <w:b w:val="1"/>
+          <w:color w:val="000000"/>
+          <w:sz w:val="20"/>
+          <w:szCs w:val="20"/>
+        </w:rPr>
+      </w:pPr>
+      <w:bookmarkStart w:colFirst="0" w:colLast="0" w:name="_lbrcrvwtao9i" w:id="11"/>
+      <w:bookmarkEnd w:id="11"/>
+      <w:r>
+        <w:rPr>
+          <w:b w:val="1"/>
+          <w:color w:val="000000"/>
+          <w:sz w:val="20"/>
+          <w:szCs w:val="20"/>
+          <w:rtl w:val="0"/>
+        </w:rPr>
+        <w:t xml:space="preserve">2.2.4 Service Search and Discovery</w:t>
+      </w:r>
+    </w:p>
+    <w:p>
+      <w:pPr>
+        <w:numPr>
+          <w:ilvl w:val="0"/>
+          <w:numId w:val="5"/>
+        </w:numPr>
+        <w:spacing w:after="0" w:afterAutospacing="0" w:before="240" w:lineRule="auto"/>
+        <w:ind w:left="720" w:hanging="360"/>
+      </w:pPr>
+      <w:r>
+        <w:rPr>
+          <w:rtl w:val="0"/>
+        </w:rPr>
+        <w:t xml:space="preserve">Clients can search for services by category, location, price, and ratings.</w:t>
+      </w:r>
+    </w:p>
+    <w:p>
+      <w:pPr>
+        <w:numPr>
+          <w:ilvl w:val="0"/>
+          <w:numId w:val="5"/>
+        </w:numPr>
+        <w:spacing w:after="240" w:before="0" w:beforeAutospacing="0" w:lineRule="auto"/>
+        <w:ind w:left="720" w:hanging="360"/>
+      </w:pPr>
+      <w:r>
+        <w:rPr>
+          <w:rtl w:val="0"/>
+        </w:rPr>
+        <w:t xml:space="preserve">Advanced filtering options will allow users to refine their search.</w:t>
+      </w:r>
+    </w:p>
+    <w:p>
+      <w:pPr>
+        <w:pStyle w:val="Heading5"/>
+        <w:keepNext w:val="0"/>
+        <w:keepLines w:val="0"/>
+        <w:spacing w:after="40" w:before="220" w:lineRule="auto"/>
+        <w:ind w:left="720" w:hanging="360"/>
+        <w:rPr>
+          <w:b w:val="1"/>
+          <w:color w:val="000000"/>
+          <w:sz w:val="20"/>
+          <w:szCs w:val="20"/>
+        </w:rPr>
+      </w:pPr>
+      <w:bookmarkStart w:colFirst="0" w:colLast="0" w:name="_ls7zsfiwjqa6" w:id="12"/>
+      <w:bookmarkEnd w:id="12"/>
+      <w:r>
+        <w:rPr>
+          <w:b w:val="1"/>
+          <w:color w:val="000000"/>
+          <w:sz w:val="20"/>
+          <w:szCs w:val="20"/>
+          <w:rtl w:val="0"/>
+        </w:rPr>
+        <w:t xml:space="preserve">2.2.5 Ratings and Reviews</w:t>
+      </w:r>
+    </w:p>
+    <w:p>
+      <w:pPr>
+        <w:numPr>
+          <w:ilvl w:val="0"/>
+          <w:numId w:val="3"/>
+        </w:numPr>
+        <w:spacing w:after="0" w:afterAutospacing="0" w:before="240" w:lineRule="auto"/>
+        <w:ind w:left="720" w:hanging="360"/>
+      </w:pPr>
+      <w:r>
+        <w:rPr>
+          <w:rtl w:val="0"/>
+        </w:rPr>
+        <w:t xml:space="preserve">Clients can rate and review services after completion.</w:t>
+      </w:r>
+    </w:p>
+    <w:p>
+      <w:pPr>
+        <w:numPr>
+          <w:ilvl w:val="0"/>
+          <w:numId w:val="3"/>
+        </w:numPr>
+        <w:spacing w:after="240" w:before="0" w:beforeAutospacing="0" w:lineRule="auto"/>
+        <w:ind w:left="720" w:hanging="360"/>
+      </w:pPr>
+      <w:r>
+        <w:rPr>
+          <w:rtl w:val="0"/>
+        </w:rPr>
+        <w:t xml:space="preserve">Service provider profiles will display ratings and feedback from clients.</w:t>
+      </w:r>
+    </w:p>
+    <w:p>
+      <w:pPr>
+        <w:pStyle w:val="Heading5"/>
+        <w:keepNext w:val="0"/>
+        <w:keepLines w:val="0"/>
+        <w:spacing w:after="40" w:before="220" w:lineRule="auto"/>
+        <w:ind w:left="720" w:hanging="360"/>
+        <w:rPr>
+          <w:b w:val="1"/>
+          <w:color w:val="000000"/>
+          <w:sz w:val="20"/>
+          <w:szCs w:val="20"/>
+        </w:rPr>
+      </w:pPr>
+      <w:bookmarkStart w:colFirst="0" w:colLast="0" w:name="_wv9yr74do6wa" w:id="13"/>
+      <w:bookmarkEnd w:id="13"/>
+      <w:r>
+        <w:rPr>
+          <w:b w:val="1"/>
+          <w:color w:val="000000"/>
+          <w:sz w:val="20"/>
+          <w:szCs w:val="20"/>
+          <w:rtl w:val="0"/>
+        </w:rPr>
+        <w:t xml:space="preserve">2.2.6 In-App Advertising</w:t>
+      </w:r>
+    </w:p>
+    <w:p>
+      <w:pPr>
+        <w:numPr>
+          <w:ilvl w:val="0"/>
+          <w:numId w:val="11"/>
+        </w:numPr>
+        <w:spacing w:after="0" w:afterAutospacing="0" w:before="240" w:lineRule="auto"/>
+        <w:ind w:left="720" w:hanging="360"/>
+      </w:pPr>
+      <w:r>
+        <w:rPr>
+          <w:rtl w:val="0"/>
+        </w:rPr>
+        <w:t xml:space="preserve">The app will display ads relevant to users based on their interests and location.</w:t>
+      </w:r>
+    </w:p>
+    <w:p>
+      <w:pPr>
+        <w:numPr>
+          <w:ilvl w:val="0"/>
+          <w:numId w:val="11"/>
+        </w:numPr>
+        <w:spacing w:after="240" w:before="0" w:beforeAutospacing="0" w:lineRule="auto"/>
+        <w:ind w:left="720" w:hanging="360"/>
+      </w:pPr>
+      <w:r>
+        <w:rPr>
+          <w:rtl w:val="0"/>
+        </w:rPr>
+        <w:t xml:space="preserve">This will be one of the app’s primary revenue streams.</w:t>
+      </w:r>
+    </w:p>
+    <w:p>
+      <w:pPr>
+        <w:pStyle w:val="Heading5"/>
+        <w:keepNext w:val="0"/>
+        <w:keepLines w:val="0"/>
+        <w:spacing w:after="40" w:before="220" w:lineRule="auto"/>
+        <w:ind w:left="720" w:hanging="360"/>
+        <w:rPr>
+          <w:b w:val="1"/>
+          <w:color w:val="000000"/>
+          <w:sz w:val="20"/>
+          <w:szCs w:val="20"/>
+        </w:rPr>
+      </w:pPr>
+      <w:bookmarkStart w:colFirst="0" w:colLast="0" w:name="_7qjli44gc8sn" w:id="14"/>
+      <w:bookmarkEnd w:id="14"/>
+      <w:r>
+        <w:rPr>
+          <w:b w:val="1"/>
+          <w:color w:val="000000"/>
+          <w:sz w:val="20"/>
+          <w:szCs w:val="20"/>
+          <w:rtl w:val="0"/>
+        </w:rPr>
+        <w:t xml:space="preserve">2.2.7 Premium Subscriptions for Service Providers</w:t>
+      </w:r>
+    </w:p>
+    <w:p>
+      <w:pPr>
+        <w:numPr>
+          <w:ilvl w:val="0"/>
+          <w:numId w:val="16"/>
+        </w:numPr>
+        <w:spacing w:after="0" w:afterAutospacing="0" w:before="240" w:lineRule="auto"/>
+        <w:ind w:left="720" w:hanging="360"/>
+      </w:pPr>
+      <w:r>
+        <w:rPr>
+          <w:rtl w:val="0"/>
+        </w:rPr>
+        <w:t xml:space="preserve">Service providers can pay for premium subscriptions to increase their profile visibility.</w:t>
+      </w:r>
+    </w:p>
+    <w:p>
+      <w:pPr>
+        <w:numPr>
+          <w:ilvl w:val="0"/>
+          <w:numId w:val="16"/>
+        </w:numPr>
+        <w:spacing w:after="240" w:before="0" w:beforeAutospacing="0" w:lineRule="auto"/>
+        <w:ind w:left="720" w:hanging="360"/>
+      </w:pPr>
+      <w:r>
+        <w:rPr>
+          <w:rtl w:val="0"/>
+        </w:rPr>
+        <w:t xml:space="preserve">Premium accounts will receive better placement in search results and featured listings.</w:t>
+      </w:r>
+    </w:p>
+    <w:p>
+      <w:pPr>
+        <w:pStyle w:val="Heading5"/>
+        <w:keepNext w:val="0"/>
+        <w:keepLines w:val="0"/>
+        <w:spacing w:after="40" w:before="220" w:lineRule="auto"/>
+        <w:ind w:left="720" w:hanging="360"/>
+        <w:rPr>
+          <w:b w:val="1"/>
+          <w:color w:val="000000"/>
+          <w:sz w:val="20"/>
+          <w:szCs w:val="20"/>
+        </w:rPr>
+      </w:pPr>
+      <w:bookmarkStart w:colFirst="0" w:colLast="0" w:name="_714d99jo5uqu" w:id="15"/>
+      <w:bookmarkEnd w:id="15"/>
+      <w:r>
+        <w:rPr>
+          <w:b w:val="1"/>
+          <w:color w:val="000000"/>
+          <w:sz w:val="20"/>
+          <w:szCs w:val="20"/>
+          <w:rtl w:val="0"/>
+        </w:rPr>
+        <w:t xml:space="preserve">2.2.8 Notifications</w:t>
       </w:r>
     </w:p>
     <w:p>
@@ -1035,85 +1819,9 @@
       </w:pPr>
       <w:r>
         <w:rPr>
-          <w:b w:val="1"/>
-          <w:rtl w:val="0"/>
-        </w:rPr>
-        <w:t xml:space="preserve">Service Provider</w:t>
-      </w:r>
-      <w:r>
-        <w:rPr>
-          <w:rtl w:val="0"/>
-        </w:rPr>
-        <w:t xml:space="preserve">: An individual or company offering a service (e.g., TV repair, house cleaning).</w:t>
-      </w:r>
-    </w:p>
-    <w:p>
-      <w:pPr>
-        <w:numPr>
-          <w:ilvl w:val="0"/>
-          <w:numId w:val="2"/>
-        </w:numPr>
-        <w:spacing w:after="0" w:afterAutospacing="0" w:before="0" w:beforeAutospacing="0" w:lineRule="auto"/>
-        <w:ind w:left="720" w:hanging="360"/>
-      </w:pPr>
-      <w:r>
-        <w:rPr>
-          <w:b w:val="1"/>
-          <w:rtl w:val="0"/>
-        </w:rPr>
-        <w:t xml:space="preserve">Client</w:t>
-      </w:r>
-      <w:r>
-        <w:rPr>
-          <w:rtl w:val="0"/>
-        </w:rPr>
-        <w:t xml:space="preserve">: A user looking for a service to book through the app.</w:t>
-      </w:r>
-    </w:p>
-    <w:p>
-      <w:pPr>
-        <w:numPr>
-          <w:ilvl w:val="0"/>
-          <w:numId w:val="2"/>
-        </w:numPr>
-        <w:spacing w:after="0" w:afterAutospacing="0" w:before="0" w:beforeAutospacing="0" w:lineRule="auto"/>
-        <w:ind w:left="720" w:hanging="360"/>
-      </w:pPr>
-      <w:r>
-        <w:rPr>
-          <w:b w:val="1"/>
-          <w:rtl w:val="0"/>
-        </w:rPr>
-        <w:t xml:space="preserve">Verification</w:t>
-      </w:r>
-      <w:r>
-        <w:rPr>
-          <w:rtl w:val="0"/>
-        </w:rPr>
-        <w:t xml:space="preserve">: The process of confirming a service provider’s identity using AI to analyze their ID and compare it to their photo.</w:t>
-      </w:r>
-    </w:p>
-    <w:p>
-      <w:pPr>
-        <w:numPr>
-          <w:ilvl w:val="0"/>
-          <w:numId w:val="2"/>
-        </w:numPr>
-        <w:spacing w:after="0" w:afterAutospacing="0" w:before="0" w:beforeAutospacing="0" w:lineRule="auto"/>
-        <w:ind w:left="720" w:hanging="360"/>
-      </w:pPr>
-      <w:r>
-        <w:rPr>
-          <w:b w:val="1"/>
-          <w:rtl w:val="0"/>
-        </w:rPr>
-        <w:t xml:space="preserve">Admin</w:t>
-      </w:r>
-      <w:r>
-        <w:rPr>
-          <w:rtl w:val="0"/>
-        </w:rPr>
-        <w:t xml:space="preserve">: App administrators responsible for verifying accounts manually and managing app content.</w:t>
+          <w:rtl w:val="0"/>
+        </w:rPr>
+        <w:t xml:space="preserve">Clients will receive push notifications about upcoming bookings and service updates.</w:t>
       </w:r>
     </w:p>
     <w:p>
@@ -1127,20 +1835,90 @@
       </w:pPr>
       <w:r>
         <w:rPr>
-          <w:b w:val="1"/>
-          <w:rtl w:val="0"/>
-        </w:rPr>
-        <w:t xml:space="preserve">Premium Subscription</w:t>
-      </w:r>
-      <w:r>
-        <w:rPr>
-          <w:rtl w:val="0"/>
-        </w:rPr>
-        <w:t xml:space="preserve">: A paid feature that boosts the visibility of a service provider’s profile.</w:t>
-      </w:r>
-    </w:p>
-    <w:p>
-      <w:pPr>
+          <w:rtl w:val="0"/>
+        </w:rPr>
+        <w:t xml:space="preserve">Service providers will be notified of inquiries, booking requests, and premium subscription renewal reminders.</w:t>
+      </w:r>
+    </w:p>
+    <w:p>
+      <w:pPr>
+        <w:pStyle w:val="Heading4"/>
+        <w:keepNext w:val="0"/>
+        <w:keepLines w:val="0"/>
+        <w:spacing w:after="40" w:before="240" w:lineRule="auto"/>
+        <w:ind w:left="720" w:hanging="360"/>
+        <w:rPr>
+          <w:b w:val="1"/>
+          <w:color w:val="000000"/>
+          <w:sz w:val="22"/>
+          <w:szCs w:val="22"/>
+        </w:rPr>
+      </w:pPr>
+      <w:bookmarkStart w:colFirst="0" w:colLast="0" w:name="_p9mr82doroc6" w:id="16"/>
+      <w:bookmarkEnd w:id="16"/>
+      <w:r>
+        <w:rPr>
+          <w:b w:val="1"/>
+          <w:color w:val="000000"/>
+          <w:sz w:val="22"/>
+          <w:szCs w:val="22"/>
+          <w:rtl w:val="0"/>
+        </w:rPr>
+        <w:t xml:space="preserve">2.3 Constraints</w:t>
+      </w:r>
+    </w:p>
+    <w:p>
+      <w:pPr>
+        <w:numPr>
+          <w:ilvl w:val="0"/>
+          <w:numId w:val="4"/>
+        </w:numPr>
+        <w:spacing w:after="0" w:afterAutospacing="0" w:before="240" w:lineRule="auto"/>
+        <w:ind w:left="720" w:hanging="360"/>
+      </w:pPr>
+      <w:r>
+        <w:rPr>
+          <w:rtl w:val="0"/>
+        </w:rPr>
+        <w:t xml:space="preserve">The app must run on both iOS and Android platforms.</w:t>
+      </w:r>
+    </w:p>
+    <w:p>
+      <w:pPr>
+        <w:numPr>
+          <w:ilvl w:val="0"/>
+          <w:numId w:val="4"/>
+        </w:numPr>
+        <w:spacing w:after="0" w:afterAutospacing="0" w:before="0" w:beforeAutospacing="0" w:lineRule="auto"/>
+        <w:ind w:left="720" w:hanging="360"/>
+      </w:pPr>
+      <w:r>
+        <w:rPr>
+          <w:rtl w:val="0"/>
+        </w:rPr>
+        <w:t xml:space="preserve">Data management must adhere to Algerian privacy laws and regulations.</w:t>
+      </w:r>
+    </w:p>
+    <w:p>
+      <w:pPr>
+        <w:numPr>
+          <w:ilvl w:val="0"/>
+          <w:numId w:val="4"/>
+        </w:numPr>
+        <w:spacing w:after="240" w:before="0" w:beforeAutospacing="0" w:lineRule="auto"/>
+        <w:ind w:left="720" w:hanging="360"/>
+      </w:pPr>
+      <w:r>
+        <w:rPr>
+          <w:rtl w:val="0"/>
+        </w:rPr>
+        <w:t xml:space="preserve">The app should integrate with local payment gateways for subscription fees.</w:t>
+      </w:r>
+    </w:p>
+    <w:p>
+      <w:pPr>
+        <w:spacing w:after="240" w:before="240" w:lineRule="auto"/>
+        <w:ind w:left="720" w:hanging="360"/>
         <w:rPr/>
       </w:pPr>
       <w:r>
@@ -1152,30 +1930,6 @@
         <w:rPr>
           <w:rtl w:val="0"/>
         </w:rPr>
-      </w:r>
-    </w:p>
-    <w:p>
-      <w:pPr>
-        <w:pStyle w:val="Heading2"/>
-        <w:keepNext w:val="0"/>
-        <w:keepLines w:val="0"/>
-        <w:spacing w:after="80" w:lineRule="auto"/>
-        <w:rPr>
-          <w:b w:val="1"/>
-          <w:sz w:val="34"/>
-          <w:szCs w:val="34"/>
-        </w:rPr>
-      </w:pPr>
-      <w:bookmarkStart w:colFirst="0" w:colLast="0" w:name="_9nzvmbvgxe7a" w:id="5"/>
-      <w:bookmarkEnd w:id="5"/>
-      <w:r>
-        <w:rPr>
-          <w:b w:val="1"/>
-          <w:sz w:val="34"/>
-          <w:szCs w:val="34"/>
-          <w:rtl w:val="0"/>
-        </w:rPr>
-        <w:t xml:space="preserve">2. Overall Description</w:t>
       </w:r>
     </w:p>
     <w:p>
@@ -1184,6 +1938,7 @@
         <w:keepNext w:val="0"/>
         <w:keepLines w:val="0"/>
         <w:spacing w:before="280" w:lineRule="auto"/>
+        <w:ind w:left="720" w:hanging="360"/>
         <w:rPr>
           <w:b w:val="1"/>
           <w:color w:val="000000"/>
@@ -1191,8 +1946,8 @@
           <w:szCs w:val="26"/>
         </w:rPr>
       </w:pPr>
-      <w:bookmarkStart w:colFirst="0" w:colLast="0" w:name="_3nam3pbpq253" w:id="6"/>
-      <w:bookmarkEnd w:id="6"/>
+      <w:bookmarkStart w:colFirst="0" w:colLast="0" w:name="_k6v5hnlv6bke" w:id="17"/>
+      <w:bookmarkEnd w:id="17"/>
       <w:r>
         <w:rPr>
           <w:b w:val="1"/>
@@ -1201,45 +1956,7 @@
           <w:szCs w:val="26"/>
           <w:rtl w:val="0"/>
         </w:rPr>
-        <w:t xml:space="preserve">2.1 System Overview</w:t>
-      </w:r>
-    </w:p>
-    <w:p>
-      <w:pPr>
-        <w:spacing w:after="240" w:before="240" w:lineRule="auto"/>
-        <w:rPr/>
-      </w:pPr>
-      <w:r>
-        <w:rPr>
-          <w:rtl w:val="0"/>
-        </w:rPr>
-        <w:t xml:space="preserve">The app acts as a marketplace where service providers can offer local services, and clients can search for and book these services. Both service providers and clients can create user accounts. Service providers can list services, including descriptions, prices, and images, while clients can search and filter services based on location, ratings, and price. Additionally, the app will include advanced AI-based ID verification and a premium subscription service for service providers.</w:t>
-      </w:r>
-    </w:p>
-    <w:p>
-      <w:pPr>
-        <w:pStyle w:val="Heading3"/>
-        <w:keepNext w:val="0"/>
-        <w:keepLines w:val="0"/>
-        <w:spacing w:before="280" w:lineRule="auto"/>
-        <w:rPr>
-          <w:b w:val="1"/>
-          <w:color w:val="000000"/>
-          <w:sz w:val="26"/>
-          <w:szCs w:val="26"/>
-        </w:rPr>
-      </w:pPr>
-      <w:bookmarkStart w:colFirst="0" w:colLast="0" w:name="_fttvj8a5cujb" w:id="7"/>
-      <w:bookmarkEnd w:id="7"/>
-      <w:r>
-        <w:rPr>
-          <w:b w:val="1"/>
-          <w:color w:val="000000"/>
-          <w:sz w:val="26"/>
-          <w:szCs w:val="26"/>
-          <w:rtl w:val="0"/>
-        </w:rPr>
-        <w:t xml:space="preserve">2.2 System Features</w:t>
+        <w:t xml:space="preserve">3. Functional Requirements</w:t>
       </w:r>
     </w:p>
     <w:p>
@@ -1248,6 +1965,7 @@
         <w:keepNext w:val="0"/>
         <w:keepLines w:val="0"/>
         <w:spacing w:after="40" w:before="240" w:lineRule="auto"/>
+        <w:ind w:left="720" w:hanging="360"/>
         <w:rPr>
           <w:b w:val="1"/>
           <w:color w:val="000000"/>
@@ -1255,8 +1973,8 @@
           <w:szCs w:val="22"/>
         </w:rPr>
       </w:pPr>
-      <w:bookmarkStart w:colFirst="0" w:colLast="0" w:name="_plxz6jjsrwxz" w:id="8"/>
-      <w:bookmarkEnd w:id="8"/>
+      <w:bookmarkStart w:colFirst="0" w:colLast="0" w:name="_4hxbehiu43jm" w:id="18"/>
+      <w:bookmarkEnd w:id="18"/>
       <w:r>
         <w:rPr>
           <w:b w:val="1"/>
@@ -1265,7 +1983,234 @@
           <w:szCs w:val="22"/>
           <w:rtl w:val="0"/>
         </w:rPr>
-        <w:t xml:space="preserve">2.2.1 User Registration and Login</w:t>
+        <w:t xml:space="preserve">3.1 User Interface (UI) Requirements</w:t>
+      </w:r>
+    </w:p>
+    <w:p>
+      <w:pPr>
+        <w:numPr>
+          <w:ilvl w:val="0"/>
+          <w:numId w:val="12"/>
+        </w:numPr>
+        <w:spacing w:after="0" w:afterAutospacing="0" w:before="240" w:lineRule="auto"/>
+        <w:ind w:left="720" w:hanging="360"/>
+      </w:pPr>
+      <w:r>
+        <w:rPr>
+          <w:b w:val="1"/>
+          <w:rtl w:val="0"/>
+        </w:rPr>
+        <w:t xml:space="preserve">Login/Registration Screens:</w:t>
+      </w:r>
+      <w:r>
+        <w:rPr>
+          <w:rtl w:val="0"/>
+        </w:rPr>
+        <w:t xml:space="preserve"> Intuitive interfaces for service providers, clients, and admins to log in or register.</w:t>
+      </w:r>
+    </w:p>
+    <w:p>
+      <w:pPr>
+        <w:numPr>
+          <w:ilvl w:val="0"/>
+          <w:numId w:val="12"/>
+        </w:numPr>
+        <w:spacing w:after="0" w:afterAutospacing="0" w:before="0" w:beforeAutospacing="0" w:lineRule="auto"/>
+        <w:ind w:left="720" w:hanging="360"/>
+      </w:pPr>
+      <w:r>
+        <w:rPr>
+          <w:b w:val="1"/>
+          <w:rtl w:val="0"/>
+        </w:rPr>
+        <w:t xml:space="preserve">Service Listings:</w:t>
+      </w:r>
+      <w:r>
+        <w:rPr>
+          <w:rtl w:val="0"/>
+        </w:rPr>
+        <w:t xml:space="preserve"> A clear interface for service providers to display their offerings and for clients to search services by categories, filters, and price range.</w:t>
+      </w:r>
+    </w:p>
+    <w:p>
+      <w:pPr>
+        <w:numPr>
+          <w:ilvl w:val="0"/>
+          <w:numId w:val="12"/>
+        </w:numPr>
+        <w:spacing w:after="240" w:before="0" w:beforeAutospacing="0" w:lineRule="auto"/>
+        <w:ind w:left="720" w:hanging="360"/>
+      </w:pPr>
+      <w:r>
+        <w:rPr>
+          <w:b w:val="1"/>
+          <w:rtl w:val="0"/>
+        </w:rPr>
+        <w:t xml:space="preserve">Admin Dashboard:</w:t>
+      </w:r>
+      <w:r>
+        <w:rPr>
+          <w:rtl w:val="0"/>
+        </w:rPr>
+        <w:t xml:space="preserve"> A comprehensive UI for admins to review manual verification requests and manage ads.</w:t>
+      </w:r>
+    </w:p>
+    <w:p>
+      <w:pPr>
+        <w:pStyle w:val="Heading4"/>
+        <w:keepNext w:val="0"/>
+        <w:keepLines w:val="0"/>
+        <w:spacing w:after="40" w:before="240" w:lineRule="auto"/>
+        <w:ind w:left="720" w:hanging="360"/>
+        <w:rPr>
+          <w:b w:val="1"/>
+          <w:color w:val="000000"/>
+          <w:sz w:val="22"/>
+          <w:szCs w:val="22"/>
+        </w:rPr>
+      </w:pPr>
+      <w:bookmarkStart w:colFirst="0" w:colLast="0" w:name="_yi7kc4gokzv5" w:id="19"/>
+      <w:bookmarkEnd w:id="19"/>
+      <w:r>
+        <w:rPr>
+          <w:b w:val="1"/>
+          <w:color w:val="000000"/>
+          <w:sz w:val="22"/>
+          <w:szCs w:val="22"/>
+          <w:rtl w:val="0"/>
+        </w:rPr>
+        <w:t xml:space="preserve">3.2 Booking System</w:t>
+      </w:r>
+    </w:p>
+    <w:p>
+      <w:pPr>
+        <w:numPr>
+          <w:ilvl w:val="0"/>
+          <w:numId w:val="7"/>
+        </w:numPr>
+        <w:spacing w:after="0" w:afterAutospacing="0" w:before="240" w:lineRule="auto"/>
+        <w:ind w:left="720" w:hanging="360"/>
+      </w:pPr>
+      <w:r>
+        <w:rPr>
+          <w:rtl w:val="0"/>
+        </w:rPr>
+        <w:t xml:space="preserve">Clients can book a service by selecting a service provider and scheduling an appointment.</w:t>
+      </w:r>
+    </w:p>
+    <w:p>
+      <w:pPr>
+        <w:numPr>
+          <w:ilvl w:val="0"/>
+          <w:numId w:val="7"/>
+        </w:numPr>
+        <w:spacing w:after="240" w:before="0" w:beforeAutospacing="0" w:lineRule="auto"/>
+        <w:ind w:left="720" w:hanging="360"/>
+      </w:pPr>
+      <w:r>
+        <w:rPr>
+          <w:rtl w:val="0"/>
+        </w:rPr>
+        <w:t xml:space="preserve">The system allows clients to modify or cancel bookings within a predefined timeframe.</w:t>
+      </w:r>
+    </w:p>
+    <w:p>
+      <w:pPr>
+        <w:pStyle w:val="Heading4"/>
+        <w:keepNext w:val="0"/>
+        <w:keepLines w:val="0"/>
+        <w:spacing w:after="40" w:before="240" w:lineRule="auto"/>
+        <w:ind w:left="720" w:hanging="360"/>
+        <w:rPr>
+          <w:b w:val="1"/>
+          <w:color w:val="000000"/>
+          <w:sz w:val="22"/>
+          <w:szCs w:val="22"/>
+        </w:rPr>
+      </w:pPr>
+      <w:bookmarkStart w:colFirst="0" w:colLast="0" w:name="_5hstwhi95awy" w:id="20"/>
+      <w:bookmarkEnd w:id="20"/>
+      <w:r>
+        <w:rPr>
+          <w:b w:val="1"/>
+          <w:color w:val="000000"/>
+          <w:sz w:val="22"/>
+          <w:szCs w:val="22"/>
+          <w:rtl w:val="0"/>
+        </w:rPr>
+        <w:t xml:space="preserve">3.3 Service Search</w:t>
+      </w:r>
+    </w:p>
+    <w:p>
+      <w:pPr>
+        <w:numPr>
+          <w:ilvl w:val="0"/>
+          <w:numId w:val="10"/>
+        </w:numPr>
+        <w:spacing w:after="0" w:afterAutospacing="0" w:before="240" w:lineRule="auto"/>
+        <w:ind w:left="720" w:hanging="360"/>
+      </w:pPr>
+      <w:r>
+        <w:rPr>
+          <w:rtl w:val="0"/>
+        </w:rPr>
+        <w:t xml:space="preserve">A </w:t>
+      </w:r>
+      <w:r>
+        <w:rPr>
+          <w:b w:val="1"/>
+          <w:rtl w:val="0"/>
+        </w:rPr>
+        <w:t xml:space="preserve">search bar</w:t>
+      </w:r>
+      <w:r>
+        <w:rPr>
+          <w:rtl w:val="0"/>
+        </w:rPr>
+        <w:t xml:space="preserve"> will be available for clients to find services quickly.</w:t>
+      </w:r>
+    </w:p>
+    <w:p>
+      <w:pPr>
+        <w:numPr>
+          <w:ilvl w:val="0"/>
+          <w:numId w:val="10"/>
+        </w:numPr>
+        <w:spacing w:after="240" w:before="0" w:beforeAutospacing="0" w:lineRule="auto"/>
+        <w:ind w:left="720" w:hanging="360"/>
+      </w:pPr>
+      <w:r>
+        <w:rPr>
+          <w:rtl w:val="0"/>
+        </w:rPr>
+        <w:t xml:space="preserve">The search can be refined by filters such as category, price, and ratings.</w:t>
+      </w:r>
+    </w:p>
+    <w:p>
+      <w:pPr>
+        <w:pStyle w:val="Heading4"/>
+        <w:keepNext w:val="0"/>
+        <w:keepLines w:val="0"/>
+        <w:spacing w:after="40" w:before="240" w:lineRule="auto"/>
+        <w:ind w:left="720" w:hanging="360"/>
+        <w:rPr>
+          <w:b w:val="1"/>
+          <w:color w:val="000000"/>
+          <w:sz w:val="22"/>
+          <w:szCs w:val="22"/>
+        </w:rPr>
+      </w:pPr>
+      <w:bookmarkStart w:colFirst="0" w:colLast="0" w:name="_w55gz51nflcr" w:id="21"/>
+      <w:bookmarkEnd w:id="21"/>
+      <w:r>
+        <w:rPr>
+          <w:b w:val="1"/>
+          <w:color w:val="000000"/>
+          <w:sz w:val="22"/>
+          <w:szCs w:val="22"/>
+          <w:rtl w:val="0"/>
+        </w:rPr>
+        <w:t xml:space="preserve">3.4 Payment System</w:t>
       </w:r>
     </w:p>
     <w:p>
@@ -1281,7 +2226,7 @@
         <w:rPr>
           <w:rtl w:val="0"/>
         </w:rPr>
-        <w:t xml:space="preserve">Service providers, clients, and admins can register and log in to the app.</w:t>
+        <w:t xml:space="preserve">No direct payments will happen through the app for services between service providers and clients.</w:t>
       </w:r>
     </w:p>
     <w:p>
@@ -1297,7 +2242,64 @@
         <w:rPr>
           <w:rtl w:val="0"/>
         </w:rPr>
-        <w:t xml:space="preserve">Admins will have higher-level permissions for managing user accounts and handling verification requests.</w:t>
+        <w:t xml:space="preserve">Payment for </w:t>
+      </w:r>
+      <w:r>
+        <w:rPr>
+          <w:b w:val="1"/>
+          <w:rtl w:val="0"/>
+        </w:rPr>
+        <w:t xml:space="preserve">premium subscriptions</w:t>
+      </w:r>
+      <w:r>
+        <w:rPr>
+          <w:rtl w:val="0"/>
+        </w:rPr>
+        <w:t xml:space="preserve"> will be handled within the app via integration with local payment methods.</w:t>
+      </w:r>
+    </w:p>
+    <w:p>
+      <w:pPr>
+        <w:spacing w:after="240" w:before="240" w:lineRule="auto"/>
+        <w:ind w:left="720" w:hanging="360"/>
+        <w:rPr/>
+      </w:pPr>
+      <w:r>
+        <w:pict>
+          <v:rect style="width:0.0pt;height:1.5pt" o:hr="t" o:hrstd="t" o:hralign="center" fillcolor="#A0A0A0" stroked="f"/>
+        </w:pict>
+      </w:r>
+      <w:r>
+        <w:rPr>
+          <w:rtl w:val="0"/>
+        </w:rPr>
+      </w:r>
+    </w:p>
+    <w:p>
+      <w:pPr>
+        <w:pStyle w:val="Heading3"/>
+        <w:keepNext w:val="0"/>
+        <w:keepLines w:val="0"/>
+        <w:spacing w:before="280" w:lineRule="auto"/>
+        <w:ind w:left="720" w:hanging="360"/>
+        <w:rPr>
+          <w:b w:val="1"/>
+          <w:color w:val="000000"/>
+          <w:sz w:val="26"/>
+          <w:szCs w:val="26"/>
+        </w:rPr>
+      </w:pPr>
+      <w:bookmarkStart w:colFirst="0" w:colLast="0" w:name="_avf905nxodwj" w:id="22"/>
+      <w:bookmarkEnd w:id="22"/>
+      <w:r>
+        <w:rPr>
+          <w:b w:val="1"/>
+          <w:color w:val="000000"/>
+          <w:sz w:val="26"/>
+          <w:szCs w:val="26"/>
+          <w:rtl w:val="0"/>
+        </w:rPr>
+        <w:t xml:space="preserve">4. Non-Functional Requirements</w:t>
       </w:r>
     </w:p>
     <w:p>
@@ -1306,6 +2308,7 @@
         <w:keepNext w:val="0"/>
         <w:keepLines w:val="0"/>
         <w:spacing w:after="40" w:before="240" w:lineRule="auto"/>
+        <w:ind w:left="720" w:hanging="360"/>
         <w:rPr>
           <w:b w:val="1"/>
           <w:color w:val="000000"/>
@@ -1313,8 +2316,8 @@
           <w:szCs w:val="22"/>
         </w:rPr>
       </w:pPr>
-      <w:bookmarkStart w:colFirst="0" w:colLast="0" w:name="_cfbyr5nmfnz6" w:id="9"/>
-      <w:bookmarkEnd w:id="9"/>
+      <w:bookmarkStart w:colFirst="0" w:colLast="0" w:name="_owjds43q5ccw" w:id="23"/>
+      <w:bookmarkEnd w:id="23"/>
       <w:r>
         <w:rPr>
           <w:b w:val="1"/>
@@ -1323,7 +2326,7 @@
           <w:szCs w:val="22"/>
           <w:rtl w:val="0"/>
         </w:rPr>
-        <w:t xml:space="preserve">2.2.2 Account Management</w:t>
+        <w:t xml:space="preserve">4.1 Security</w:t>
       </w:r>
     </w:p>
     <w:p>
@@ -1337,39 +2340,9 @@
       </w:pPr>
       <w:r>
         <w:rPr>
-          <w:b w:val="1"/>
-          <w:rtl w:val="0"/>
-        </w:rPr>
-        <w:t xml:space="preserve">Service Providers</w:t>
-      </w:r>
-      <w:r>
-        <w:rPr>
-          <w:rtl w:val="0"/>
-        </w:rPr>
-        <w:t xml:space="preserve">: Can create and manage their service offerings (including descriptions, images, and prices).</w:t>
-      </w:r>
-    </w:p>
-    <w:p>
-      <w:pPr>
-        <w:numPr>
-          <w:ilvl w:val="0"/>
-          <w:numId w:val="8"/>
-        </w:numPr>
-        <w:spacing w:after="0" w:afterAutospacing="0" w:before="0" w:beforeAutospacing="0" w:lineRule="auto"/>
-        <w:ind w:left="720" w:hanging="360"/>
-      </w:pPr>
-      <w:r>
-        <w:rPr>
-          <w:b w:val="1"/>
-          <w:rtl w:val="0"/>
-        </w:rPr>
-        <w:t xml:space="preserve">Clients</w:t>
-      </w:r>
-      <w:r>
-        <w:rPr>
-          <w:rtl w:val="0"/>
-        </w:rPr>
-        <w:t xml:space="preserve">: Can create accounts, search for services, and book appointments with service providers.</w:t>
+          <w:rtl w:val="0"/>
+        </w:rPr>
+        <w:t xml:space="preserve">All user data will be encrypted.</w:t>
       </w:r>
     </w:p>
     <w:p>
@@ -1383,16 +2356,9 @@
       </w:pPr>
       <w:r>
         <w:rPr>
-          <w:b w:val="1"/>
-          <w:rtl w:val="0"/>
-        </w:rPr>
-        <w:t xml:space="preserve">Admin</w:t>
-      </w:r>
-      <w:r>
-        <w:rPr>
-          <w:rtl w:val="0"/>
-        </w:rPr>
-        <w:t xml:space="preserve">: Can review and approve accounts, especially when AI verification fails, and manage ads.</w:t>
+          <w:rtl w:val="0"/>
+        </w:rPr>
+        <w:t xml:space="preserve">Two-factor authentication (2FA) will be used for admins and service providers.</w:t>
       </w:r>
     </w:p>
     <w:p>
@@ -1401,6 +2367,7 @@
         <w:keepNext w:val="0"/>
         <w:keepLines w:val="0"/>
         <w:spacing w:after="40" w:before="240" w:lineRule="auto"/>
+        <w:ind w:left="720" w:hanging="360"/>
         <w:rPr>
           <w:b w:val="1"/>
           <w:color w:val="000000"/>
@@ -1408,8 +2375,8 @@
           <w:szCs w:val="22"/>
         </w:rPr>
       </w:pPr>
-      <w:bookmarkStart w:colFirst="0" w:colLast="0" w:name="_kp21b6e4nr5m" w:id="10"/>
-      <w:bookmarkEnd w:id="10"/>
+      <w:bookmarkStart w:colFirst="0" w:colLast="0" w:name="_ob7p8nqwzmys" w:id="24"/>
+      <w:bookmarkEnd w:id="24"/>
       <w:r>
         <w:rPr>
           <w:b w:val="1"/>
@@ -1418,55 +2385,23 @@
           <w:szCs w:val="22"/>
           <w:rtl w:val="0"/>
         </w:rPr>
-        <w:t xml:space="preserve">2.2.3 AI-Based Identity Verification</w:t>
+        <w:t xml:space="preserve">4.2 Scalability</w:t>
       </w:r>
     </w:p>
     <w:p>
       <w:pPr>
         <w:numPr>
           <w:ilvl w:val="0"/>
-          <w:numId w:val="11"/>
+          <w:numId w:val="6"/>
         </w:numPr>
-        <w:spacing w:after="0" w:afterAutospacing="0" w:before="240" w:lineRule="auto"/>
-        <w:ind w:left="720" w:hanging="360"/>
-      </w:pPr>
-      <w:r>
-        <w:rPr>
-          <w:rtl w:val="0"/>
-        </w:rPr>
-        <w:t xml:space="preserve">Service providers are required to verify their identity using their national ID card.</w:t>
-      </w:r>
-    </w:p>
-    <w:p>
-      <w:pPr>
-        <w:numPr>
-          <w:ilvl w:val="0"/>
-          <w:numId w:val="11"/>
-        </w:numPr>
-        <w:spacing w:after="0" w:afterAutospacing="0" w:before="0" w:beforeAutospacing="0" w:lineRule="auto"/>
-        <w:ind w:left="720" w:hanging="360"/>
-      </w:pPr>
-      <w:r>
-        <w:rPr>
-          <w:rtl w:val="0"/>
-        </w:rPr>
-        <w:t xml:space="preserve">The system uses AI to extract text and ID numbers from the card and compares the photo on the ID to a live picture of the person.</w:t>
-      </w:r>
-    </w:p>
-    <w:p>
-      <w:pPr>
-        <w:numPr>
-          <w:ilvl w:val="0"/>
-          <w:numId w:val="11"/>
-        </w:numPr>
-        <w:spacing w:after="240" w:before="0" w:beforeAutospacing="0" w:lineRule="auto"/>
-        <w:ind w:left="720" w:hanging="360"/>
-      </w:pPr>
-      <w:r>
-        <w:rPr>
-          <w:rtl w:val="0"/>
-        </w:rPr>
-        <w:t xml:space="preserve">If the AI fails to verify, the request is sent to an admin for manual approval.</w:t>
+        <w:spacing w:after="240" w:before="240" w:lineRule="auto"/>
+        <w:ind w:left="720" w:hanging="360"/>
+      </w:pPr>
+      <w:r>
+        <w:rPr>
+          <w:rtl w:val="0"/>
+        </w:rPr>
+        <w:t xml:space="preserve">The system will be designed to handle an increasing number of users without performance degradation.</w:t>
       </w:r>
     </w:p>
     <w:p>
@@ -1475,6 +2410,7 @@
         <w:keepNext w:val="0"/>
         <w:keepLines w:val="0"/>
         <w:spacing w:after="40" w:before="240" w:lineRule="auto"/>
+        <w:ind w:left="720" w:hanging="360"/>
         <w:rPr>
           <w:b w:val="1"/>
           <w:color w:val="000000"/>
@@ -1482,8 +2418,8 @@
           <w:szCs w:val="22"/>
         </w:rPr>
       </w:pPr>
-      <w:bookmarkStart w:colFirst="0" w:colLast="0" w:name="_x6whbdg0nm9k" w:id="11"/>
-      <w:bookmarkEnd w:id="11"/>
+      <w:bookmarkStart w:colFirst="0" w:colLast="0" w:name="_c0ot27hlaqi0" w:id="25"/>
+      <w:bookmarkEnd w:id="25"/>
       <w:r>
         <w:rPr>
           <w:b w:val="1"/>
@@ -1492,39 +2428,23 @@
           <w:szCs w:val="22"/>
           <w:rtl w:val="0"/>
         </w:rPr>
-        <w:t xml:space="preserve">2.2.4 Service Search and Discovery</w:t>
+        <w:t xml:space="preserve">4.3 Reliability</w:t>
       </w:r>
     </w:p>
     <w:p>
       <w:pPr>
         <w:numPr>
           <w:ilvl w:val="0"/>
-          <w:numId w:val="6"/>
+          <w:numId w:val="19"/>
         </w:numPr>
-        <w:spacing w:after="0" w:afterAutospacing="0" w:before="240" w:lineRule="auto"/>
-        <w:ind w:left="720" w:hanging="360"/>
-      </w:pPr>
-      <w:r>
-        <w:rPr>
-          <w:rtl w:val="0"/>
-        </w:rPr>
-        <w:t xml:space="preserve">Clients can search for services based on categories, location, ratings, and price.</w:t>
-      </w:r>
-    </w:p>
-    <w:p>
-      <w:pPr>
-        <w:numPr>
-          <w:ilvl w:val="0"/>
-          <w:numId w:val="6"/>
-        </w:numPr>
-        <w:spacing w:after="240" w:before="0" w:beforeAutospacing="0" w:lineRule="auto"/>
-        <w:ind w:left="720" w:hanging="360"/>
-      </w:pPr>
-      <w:r>
-        <w:rPr>
-          <w:rtl w:val="0"/>
-        </w:rPr>
-        <w:t xml:space="preserve">Filters are provided to allow users to refine their search results.</w:t>
+        <w:spacing w:after="240" w:before="240" w:lineRule="auto"/>
+        <w:ind w:left="720" w:hanging="360"/>
+      </w:pPr>
+      <w:r>
+        <w:rPr>
+          <w:rtl w:val="0"/>
+        </w:rPr>
+        <w:t xml:space="preserve">The app will aim for 99.9% uptime, with regular backups and fail-safes to prevent data loss.</w:t>
       </w:r>
     </w:p>
     <w:p>
@@ -1533,6 +2453,7 @@
         <w:keepNext w:val="0"/>
         <w:keepLines w:val="0"/>
         <w:spacing w:after="40" w:before="240" w:lineRule="auto"/>
+        <w:ind w:left="720" w:hanging="360"/>
         <w:rPr>
           <w:b w:val="1"/>
           <w:color w:val="000000"/>
@@ -1540,8 +2461,8 @@
           <w:szCs w:val="22"/>
         </w:rPr>
       </w:pPr>
-      <w:bookmarkStart w:colFirst="0" w:colLast="0" w:name="_zcxj1c7pzz8l" w:id="12"/>
-      <w:bookmarkEnd w:id="12"/>
+      <w:bookmarkStart w:colFirst="0" w:colLast="0" w:name="_bbrv0nu2ly14" w:id="26"/>
+      <w:bookmarkEnd w:id="26"/>
       <w:r>
         <w:rPr>
           <w:b w:val="1"/>
@@ -1550,14 +2471,14 @@
           <w:szCs w:val="22"/>
           <w:rtl w:val="0"/>
         </w:rPr>
-        <w:t xml:space="preserve">2.2.5 Ratings and Reviews</w:t>
+        <w:t xml:space="preserve">4.4 Performance</w:t>
       </w:r>
     </w:p>
     <w:p>
       <w:pPr>
         <w:numPr>
           <w:ilvl w:val="0"/>
-          <w:numId w:val="7"/>
+          <w:numId w:val="18"/>
         </w:numPr>
         <w:spacing w:after="0" w:afterAutospacing="0" w:before="240" w:lineRule="auto"/>
         <w:ind w:left="720" w:hanging="360"/>
@@ -1566,65 +2487,7 @@
         <w:rPr>
           <w:rtl w:val="0"/>
         </w:rPr>
-        <w:t xml:space="preserve">Clients can rate and review service providers after booking and completing a service.</w:t>
-      </w:r>
-    </w:p>
-    <w:p>
-      <w:pPr>
-        <w:numPr>
-          <w:ilvl w:val="0"/>
-          <w:numId w:val="7"/>
-        </w:numPr>
-        <w:spacing w:after="240" w:before="0" w:beforeAutospacing="0" w:lineRule="auto"/>
-        <w:ind w:left="720" w:hanging="360"/>
-      </w:pPr>
-      <w:r>
-        <w:rPr>
-          <w:rtl w:val="0"/>
-        </w:rPr>
-        <w:t xml:space="preserve">Service providers’ profiles will show overall ratings and client reviews.</w:t>
-      </w:r>
-    </w:p>
-    <w:p>
-      <w:pPr>
-        <w:pStyle w:val="Heading4"/>
-        <w:keepNext w:val="0"/>
-        <w:keepLines w:val="0"/>
-        <w:spacing w:after="40" w:before="240" w:lineRule="auto"/>
-        <w:rPr>
-          <w:b w:val="1"/>
-          <w:color w:val="000000"/>
-          <w:sz w:val="22"/>
-          <w:szCs w:val="22"/>
-        </w:rPr>
-      </w:pPr>
-      <w:bookmarkStart w:colFirst="0" w:colLast="0" w:name="_hdr5wkx8obld" w:id="13"/>
-      <w:bookmarkEnd w:id="13"/>
-      <w:r>
-        <w:rPr>
-          <w:b w:val="1"/>
-          <w:color w:val="000000"/>
-          <w:sz w:val="22"/>
-          <w:szCs w:val="22"/>
-          <w:rtl w:val="0"/>
-        </w:rPr>
-        <w:t xml:space="preserve">2.2.6 In-App Advertising</w:t>
-      </w:r>
-    </w:p>
-    <w:p>
-      <w:pPr>
-        <w:numPr>
-          <w:ilvl w:val="0"/>
-          <w:numId w:val="9"/>
-        </w:numPr>
-        <w:spacing w:after="0" w:afterAutospacing="0" w:before="240" w:lineRule="auto"/>
-        <w:ind w:left="720" w:hanging="360"/>
-      </w:pPr>
-      <w:r>
-        <w:rPr>
-          <w:rtl w:val="0"/>
-        </w:rPr>
-        <w:t xml:space="preserve">Advertisements will be shown within the app based on user interests and location.</w:t>
+        <w:t xml:space="preserve">The app should ensure pages load and searches return results within 3-5 seconds, even during peak hours.</w:t>
       </w:r>
     </w:p>
     <w:p>
@@ -1635,743 +2498,14 @@
         </w:numPr>
         <w:spacing w:after="240" w:before="0" w:beforeAutospacing="0" w:lineRule="auto"/>
         <w:ind w:left="720" w:hanging="360"/>
-      </w:pPr>
-      <w:r>
-        <w:rPr>
-          <w:rtl w:val="0"/>
-        </w:rPr>
-        <w:t xml:space="preserve">This is one of the revenue streams for the app.</w:t>
-      </w:r>
-    </w:p>
-    <w:p>
-      <w:pPr>
-        <w:pStyle w:val="Heading4"/>
-        <w:keepNext w:val="0"/>
-        <w:keepLines w:val="0"/>
-        <w:spacing w:after="40" w:before="240" w:lineRule="auto"/>
-        <w:rPr>
-          <w:b w:val="1"/>
-          <w:color w:val="000000"/>
-          <w:sz w:val="22"/>
-          <w:szCs w:val="22"/>
-        </w:rPr>
-      </w:pPr>
-      <w:bookmarkStart w:colFirst="0" w:colLast="0" w:name="_uendife96ba3" w:id="14"/>
-      <w:bookmarkEnd w:id="14"/>
-      <w:r>
-        <w:rPr>
-          <w:b w:val="1"/>
-          <w:color w:val="000000"/>
-          <w:sz w:val="22"/>
-          <w:szCs w:val="22"/>
-          <w:rtl w:val="0"/>
-        </w:rPr>
-        <w:t xml:space="preserve">2.2.7 Premium Subscriptions for Service Providers</w:t>
-      </w:r>
-    </w:p>
-    <w:p>
-      <w:pPr>
-        <w:numPr>
-          <w:ilvl w:val="0"/>
-          <w:numId w:val="15"/>
-        </w:numPr>
-        <w:spacing w:after="0" w:afterAutospacing="0" w:before="240" w:lineRule="auto"/>
-        <w:ind w:left="720" w:hanging="360"/>
-      </w:pPr>
-      <w:r>
-        <w:rPr>
-          <w:rtl w:val="0"/>
-        </w:rPr>
-        <w:t xml:space="preserve">Service providers can pay for a premium subscription to increase their visibility in search results.</w:t>
-      </w:r>
-    </w:p>
-    <w:p>
-      <w:pPr>
-        <w:numPr>
-          <w:ilvl w:val="0"/>
-          <w:numId w:val="15"/>
-        </w:numPr>
-        <w:spacing w:after="240" w:before="0" w:beforeAutospacing="0" w:lineRule="auto"/>
-        <w:ind w:left="720" w:hanging="360"/>
-      </w:pPr>
-      <w:r>
-        <w:rPr>
-          <w:rtl w:val="0"/>
-        </w:rPr>
-        <w:t xml:space="preserve">The app will promote premium accounts to a broader audience and provide featured listings.</w:t>
-      </w:r>
-    </w:p>
-    <w:p>
-      <w:pPr>
-        <w:pStyle w:val="Heading4"/>
-        <w:keepNext w:val="0"/>
-        <w:keepLines w:val="0"/>
-        <w:spacing w:after="40" w:before="240" w:lineRule="auto"/>
-        <w:rPr>
-          <w:b w:val="1"/>
-          <w:color w:val="000000"/>
-          <w:sz w:val="22"/>
-          <w:szCs w:val="22"/>
-        </w:rPr>
-      </w:pPr>
-      <w:bookmarkStart w:colFirst="0" w:colLast="0" w:name="_68cikmlxudm1" w:id="15"/>
-      <w:bookmarkEnd w:id="15"/>
-      <w:r>
-        <w:rPr>
-          <w:b w:val="1"/>
-          <w:color w:val="000000"/>
-          <w:sz w:val="22"/>
-          <w:szCs w:val="22"/>
-          <w:rtl w:val="0"/>
-        </w:rPr>
-        <w:t xml:space="preserve">2.2.8 Notifications</w:t>
-      </w:r>
-    </w:p>
-    <w:p>
-      <w:pPr>
-        <w:numPr>
-          <w:ilvl w:val="0"/>
-          <w:numId w:val="3"/>
-        </w:numPr>
-        <w:spacing w:after="0" w:afterAutospacing="0" w:before="240" w:lineRule="auto"/>
-        <w:ind w:left="720" w:hanging="360"/>
-      </w:pPr>
-      <w:r>
-        <w:rPr>
-          <w:rtl w:val="0"/>
-        </w:rPr>
-        <w:t xml:space="preserve">Push notifications for clients about upcoming service bookings, payments, and updates.</w:t>
-      </w:r>
-    </w:p>
-    <w:p>
-      <w:pPr>
-        <w:numPr>
-          <w:ilvl w:val="0"/>
-          <w:numId w:val="3"/>
-        </w:numPr>
-        <w:spacing w:after="240" w:before="0" w:beforeAutospacing="0" w:lineRule="auto"/>
-        <w:ind w:left="720" w:hanging="360"/>
-      </w:pPr>
-      <w:r>
-        <w:rPr>
-          <w:rtl w:val="0"/>
-        </w:rPr>
-        <w:t xml:space="preserve">Service providers receive reminders to renew premium subscriptions or respond to client inquiries.</w:t>
-      </w:r>
-    </w:p>
-    <w:p>
-      <w:pPr>
-        <w:pStyle w:val="Heading3"/>
-        <w:keepNext w:val="0"/>
-        <w:keepLines w:val="0"/>
-        <w:spacing w:before="280" w:lineRule="auto"/>
-        <w:rPr>
-          <w:b w:val="1"/>
-          <w:color w:val="000000"/>
-          <w:sz w:val="26"/>
-          <w:szCs w:val="26"/>
-        </w:rPr>
-      </w:pPr>
-      <w:bookmarkStart w:colFirst="0" w:colLast="0" w:name="_yxpikx5g44k9" w:id="16"/>
-      <w:bookmarkEnd w:id="16"/>
-      <w:r>
-        <w:rPr>
-          <w:b w:val="1"/>
-          <w:color w:val="000000"/>
-          <w:sz w:val="26"/>
-          <w:szCs w:val="26"/>
-          <w:rtl w:val="0"/>
-        </w:rPr>
-        <w:t xml:space="preserve">2.3 Constraints</w:t>
-      </w:r>
-    </w:p>
-    <w:p>
-      <w:pPr>
-        <w:numPr>
-          <w:ilvl w:val="0"/>
-          <w:numId w:val="12"/>
-        </w:numPr>
-        <w:spacing w:after="0" w:afterAutospacing="0" w:before="240" w:lineRule="auto"/>
-        <w:ind w:left="720" w:hanging="360"/>
-      </w:pPr>
-      <w:r>
-        <w:rPr>
-          <w:rtl w:val="0"/>
-        </w:rPr>
-        <w:t xml:space="preserve">The app must be compatible with both </w:t>
-      </w:r>
-      <w:r>
-        <w:rPr>
-          <w:b w:val="1"/>
-          <w:rtl w:val="0"/>
-        </w:rPr>
-        <w:t xml:space="preserve">iOS</w:t>
-      </w:r>
-      <w:r>
-        <w:rPr>
-          <w:rtl w:val="0"/>
-        </w:rPr>
-        <w:t xml:space="preserve"> and </w:t>
-      </w:r>
-      <w:r>
-        <w:rPr>
-          <w:b w:val="1"/>
-          <w:rtl w:val="0"/>
-        </w:rPr>
-        <w:t xml:space="preserve">Android</w:t>
-      </w:r>
-      <w:r>
-        <w:rPr>
-          <w:rtl w:val="0"/>
-        </w:rPr>
-        <w:t xml:space="preserve"> platforms.</w:t>
-      </w:r>
-    </w:p>
-    <w:p>
-      <w:pPr>
-        <w:numPr>
-          <w:ilvl w:val="0"/>
-          <w:numId w:val="12"/>
-        </w:numPr>
-        <w:spacing w:after="0" w:afterAutospacing="0" w:before="0" w:beforeAutospacing="0" w:lineRule="auto"/>
-        <w:ind w:left="720" w:hanging="360"/>
-      </w:pPr>
-      <w:r>
-        <w:rPr>
-          <w:rtl w:val="0"/>
-        </w:rPr>
-        <w:t xml:space="preserve">All data storage and management must comply with local privacy and data protection laws in Algeria.</w:t>
-      </w:r>
-    </w:p>
-    <w:p>
-      <w:pPr>
-        <w:numPr>
-          <w:ilvl w:val="0"/>
-          <w:numId w:val="12"/>
-        </w:numPr>
-        <w:spacing w:after="240" w:before="0" w:beforeAutospacing="0" w:lineRule="auto"/>
-        <w:ind w:left="720" w:hanging="360"/>
-      </w:pPr>
-      <w:r>
-        <w:rPr>
-          <w:rtl w:val="0"/>
-        </w:rPr>
-        <w:t xml:space="preserve">The app must integrate with local payment systems like </w:t>
-      </w:r>
-      <w:r>
-        <w:rPr>
-          <w:b w:val="1"/>
-          <w:rtl w:val="0"/>
-        </w:rPr>
-        <w:t xml:space="preserve">CIB</w:t>
-      </w:r>
-      <w:r>
-        <w:rPr>
-          <w:rtl w:val="0"/>
-        </w:rPr>
-        <w:t xml:space="preserve"> or </w:t>
-      </w:r>
-      <w:r>
-        <w:rPr>
-          <w:b w:val="1"/>
-          <w:rtl w:val="0"/>
-        </w:rPr>
-        <w:t xml:space="preserve">CCP</w:t>
-      </w:r>
-      <w:r>
-        <w:rPr>
-          <w:rtl w:val="0"/>
-        </w:rPr>
-        <w:t xml:space="preserve"> for handling subscriptions and payments.</w:t>
-      </w:r>
-    </w:p>
-    <w:p>
-      <w:pPr>
-        <w:rPr/>
-      </w:pPr>
-      <w:r>
-        <w:pict>
-          <v:rect style="width:0.0pt;height:1.5pt" o:hr="t" o:hrstd="t" o:hralign="center" fillcolor="#A0A0A0" stroked="f"/>
-        </w:pict>
-      </w:r>
-      <w:r>
-        <w:rPr>
-          <w:rtl w:val="0"/>
-        </w:rPr>
-      </w:r>
-    </w:p>
-    <w:p>
-      <w:pPr>
-        <w:pStyle w:val="Heading2"/>
-        <w:keepNext w:val="0"/>
-        <w:keepLines w:val="0"/>
-        <w:spacing w:after="80" w:lineRule="auto"/>
-        <w:rPr>
-          <w:b w:val="1"/>
-          <w:sz w:val="34"/>
-          <w:szCs w:val="34"/>
-        </w:rPr>
-      </w:pPr>
-      <w:bookmarkStart w:colFirst="0" w:colLast="0" w:name="_veexkvxg43zr" w:id="17"/>
-      <w:bookmarkEnd w:id="17"/>
-      <w:r>
-        <w:rPr>
-          <w:b w:val="1"/>
-          <w:sz w:val="34"/>
-          <w:szCs w:val="34"/>
-          <w:rtl w:val="0"/>
-        </w:rPr>
-        <w:t xml:space="preserve">3. Functional Requirements</w:t>
-      </w:r>
-    </w:p>
-    <w:p>
-      <w:pPr>
-        <w:pStyle w:val="Heading3"/>
-        <w:keepNext w:val="0"/>
-        <w:keepLines w:val="0"/>
-        <w:spacing w:before="280" w:lineRule="auto"/>
-        <w:rPr>
-          <w:b w:val="1"/>
-          <w:color w:val="000000"/>
-          <w:sz w:val="26"/>
-          <w:szCs w:val="26"/>
-        </w:rPr>
-      </w:pPr>
-      <w:bookmarkStart w:colFirst="0" w:colLast="0" w:name="_9ec96wn13nqe" w:id="18"/>
-      <w:bookmarkEnd w:id="18"/>
-      <w:r>
-        <w:rPr>
-          <w:b w:val="1"/>
-          <w:color w:val="000000"/>
-          <w:sz w:val="26"/>
-          <w:szCs w:val="26"/>
-          <w:rtl w:val="0"/>
-        </w:rPr>
-        <w:t xml:space="preserve">3.1 User Interface (UI) Requirements</w:t>
-      </w:r>
-    </w:p>
-    <w:p>
-      <w:pPr>
-        <w:numPr>
-          <w:ilvl w:val="0"/>
-          <w:numId w:val="10"/>
-        </w:numPr>
-        <w:spacing w:after="0" w:afterAutospacing="0" w:before="240" w:lineRule="auto"/>
-        <w:ind w:left="720" w:hanging="360"/>
-      </w:pPr>
-      <w:r>
-        <w:rPr>
-          <w:b w:val="1"/>
-          <w:rtl w:val="0"/>
-        </w:rPr>
-        <w:t xml:space="preserve">Login/Registration Screens</w:t>
-      </w:r>
-      <w:r>
-        <w:rPr>
-          <w:rtl w:val="0"/>
-        </w:rPr>
-        <w:t xml:space="preserve">: Simple UI to allow service providers, clients, and admins to log in or create accounts.</w:t>
-      </w:r>
-    </w:p>
-    <w:p>
-      <w:pPr>
-        <w:numPr>
-          <w:ilvl w:val="0"/>
-          <w:numId w:val="10"/>
-        </w:numPr>
-        <w:spacing w:after="0" w:afterAutospacing="0" w:before="0" w:beforeAutospacing="0" w:lineRule="auto"/>
-        <w:ind w:left="720" w:hanging="360"/>
-      </w:pPr>
-      <w:r>
-        <w:rPr>
-          <w:b w:val="1"/>
-          <w:rtl w:val="0"/>
-        </w:rPr>
-        <w:t xml:space="preserve">Service Listings</w:t>
-      </w:r>
-      <w:r>
-        <w:rPr>
-          <w:rtl w:val="0"/>
-        </w:rPr>
-        <w:t xml:space="preserve">: A dynamic interface to list services by service providers, including filters for location, ratings, and price.</w:t>
-      </w:r>
-    </w:p>
-    <w:p>
-      <w:pPr>
-        <w:numPr>
-          <w:ilvl w:val="0"/>
-          <w:numId w:val="10"/>
-        </w:numPr>
-        <w:spacing w:after="240" w:before="0" w:beforeAutospacing="0" w:lineRule="auto"/>
-        <w:ind w:left="720" w:hanging="360"/>
-      </w:pPr>
-      <w:r>
-        <w:rPr>
-          <w:b w:val="1"/>
-          <w:rtl w:val="0"/>
-        </w:rPr>
-        <w:t xml:space="preserve">Admin Dashboard</w:t>
-      </w:r>
-      <w:r>
-        <w:rPr>
-          <w:rtl w:val="0"/>
-        </w:rPr>
-        <w:t xml:space="preserve">: Interface for admins to manage user accounts, manual verification requests, and ads.</w:t>
-      </w:r>
-    </w:p>
-    <w:p>
-      <w:pPr>
-        <w:pStyle w:val="Heading3"/>
-        <w:keepNext w:val="0"/>
-        <w:keepLines w:val="0"/>
-        <w:spacing w:before="280" w:lineRule="auto"/>
-        <w:rPr>
-          <w:b w:val="1"/>
-          <w:color w:val="000000"/>
-          <w:sz w:val="26"/>
-          <w:szCs w:val="26"/>
-        </w:rPr>
-      </w:pPr>
-      <w:bookmarkStart w:colFirst="0" w:colLast="0" w:name="_mvny5o4gmvl6" w:id="19"/>
-      <w:bookmarkEnd w:id="19"/>
-      <w:r>
-        <w:rPr>
-          <w:b w:val="1"/>
-          <w:color w:val="000000"/>
-          <w:sz w:val="26"/>
-          <w:szCs w:val="26"/>
-          <w:rtl w:val="0"/>
-        </w:rPr>
-        <w:t xml:space="preserve">3.2 Booking System</w:t>
-      </w:r>
-    </w:p>
-    <w:p>
-      <w:pPr>
-        <w:numPr>
-          <w:ilvl w:val="0"/>
-          <w:numId w:val="16"/>
-        </w:numPr>
-        <w:spacing w:after="0" w:afterAutospacing="0" w:before="240" w:lineRule="auto"/>
-        <w:ind w:left="720" w:hanging="360"/>
-      </w:pPr>
-      <w:r>
-        <w:rPr>
-          <w:rtl w:val="0"/>
-        </w:rPr>
-        <w:t xml:space="preserve">Clients can book a service by selecting a service provider and scheduling an appointment.</w:t>
-      </w:r>
-    </w:p>
-    <w:p>
-      <w:pPr>
-        <w:numPr>
-          <w:ilvl w:val="0"/>
-          <w:numId w:val="16"/>
-        </w:numPr>
-        <w:spacing w:after="240" w:before="0" w:beforeAutospacing="0" w:lineRule="auto"/>
-        <w:ind w:left="720" w:hanging="360"/>
-      </w:pPr>
-      <w:r>
-        <w:rPr>
-          <w:rtl w:val="0"/>
-        </w:rPr>
-        <w:t xml:space="preserve">The system will allow clients to modify or cancel bookings within a certain period.</w:t>
-      </w:r>
-    </w:p>
-    <w:p>
-      <w:pPr>
-        <w:pStyle w:val="Heading3"/>
-        <w:keepNext w:val="0"/>
-        <w:keepLines w:val="0"/>
-        <w:spacing w:before="280" w:lineRule="auto"/>
-        <w:rPr>
-          <w:b w:val="1"/>
-          <w:color w:val="000000"/>
-          <w:sz w:val="26"/>
-          <w:szCs w:val="26"/>
-        </w:rPr>
-      </w:pPr>
-      <w:bookmarkStart w:colFirst="0" w:colLast="0" w:name="_w6edw7o70i9n" w:id="20"/>
-      <w:bookmarkEnd w:id="20"/>
-      <w:r>
-        <w:rPr>
-          <w:b w:val="1"/>
-          <w:color w:val="000000"/>
-          <w:sz w:val="26"/>
-          <w:szCs w:val="26"/>
-          <w:rtl w:val="0"/>
-        </w:rPr>
-        <w:t xml:space="preserve">3.3 Payment System</w:t>
-      </w:r>
-    </w:p>
-    <w:p>
-      <w:pPr>
-        <w:numPr>
-          <w:ilvl w:val="0"/>
-          <w:numId w:val="13"/>
-        </w:numPr>
-        <w:spacing w:after="0" w:afterAutospacing="0" w:before="240" w:lineRule="auto"/>
-        <w:ind w:left="720" w:hanging="360"/>
-      </w:pPr>
-      <w:r>
-        <w:rPr>
-          <w:rtl w:val="0"/>
-        </w:rPr>
-        <w:t xml:space="preserve">Integration with payment gateways to handle service payments and premium subscription fees.</w:t>
-      </w:r>
-    </w:p>
-    <w:p>
-      <w:pPr>
-        <w:numPr>
-          <w:ilvl w:val="0"/>
-          <w:numId w:val="13"/>
-        </w:numPr>
-        <w:spacing w:after="240" w:before="0" w:beforeAutospacing="0" w:lineRule="auto"/>
-        <w:ind w:left="720" w:hanging="360"/>
-      </w:pPr>
-      <w:r>
-        <w:rPr>
-          <w:rtl w:val="0"/>
-        </w:rPr>
-        <w:t xml:space="preserve">Service providers can upgrade to a premium subscription through in-app purchases.</w:t>
-      </w:r>
-    </w:p>
-    <w:p>
-      <w:pPr>
-        <w:rPr/>
-      </w:pPr>
-      <w:r>
-        <w:pict>
-          <v:rect style="width:0.0pt;height:1.5pt" o:hr="t" o:hrstd="t" o:hralign="center" fillcolor="#A0A0A0" stroked="f"/>
-        </w:pict>
-      </w:r>
-      <w:r>
-        <w:rPr>
-          <w:rtl w:val="0"/>
-        </w:rPr>
-      </w:r>
-    </w:p>
-    <w:p>
-      <w:pPr>
-        <w:pStyle w:val="Heading2"/>
-        <w:keepNext w:val="0"/>
-        <w:keepLines w:val="0"/>
-        <w:spacing w:after="80" w:lineRule="auto"/>
-        <w:rPr>
-          <w:b w:val="1"/>
-          <w:sz w:val="34"/>
-          <w:szCs w:val="34"/>
-        </w:rPr>
-      </w:pPr>
-      <w:bookmarkStart w:colFirst="0" w:colLast="0" w:name="_e9y5kpp0kf9p" w:id="21"/>
-      <w:bookmarkEnd w:id="21"/>
-      <w:r>
-        <w:rPr>
-          <w:b w:val="1"/>
-          <w:sz w:val="34"/>
-          <w:szCs w:val="34"/>
-          <w:rtl w:val="0"/>
-        </w:rPr>
-        <w:t xml:space="preserve">4. Non-Functional Requirements</w:t>
-      </w:r>
-    </w:p>
-    <w:p>
-      <w:pPr>
-        <w:pStyle w:val="Heading3"/>
-        <w:keepNext w:val="0"/>
-        <w:keepLines w:val="0"/>
-        <w:spacing w:before="280" w:lineRule="auto"/>
-        <w:rPr>
-          <w:b w:val="1"/>
-          <w:color w:val="000000"/>
-          <w:sz w:val="26"/>
-          <w:szCs w:val="26"/>
-        </w:rPr>
-      </w:pPr>
-      <w:bookmarkStart w:colFirst="0" w:colLast="0" w:name="_s7af2989jf70" w:id="22"/>
-      <w:bookmarkEnd w:id="22"/>
-      <w:r>
-        <w:rPr>
-          <w:b w:val="1"/>
-          <w:color w:val="000000"/>
-          <w:sz w:val="26"/>
-          <w:szCs w:val="26"/>
-          <w:rtl w:val="0"/>
-        </w:rPr>
-        <w:t xml:space="preserve">4.1 Security</w:t>
-      </w:r>
-    </w:p>
-    <w:p>
-      <w:pPr>
-        <w:numPr>
-          <w:ilvl w:val="0"/>
-          <w:numId w:val="14"/>
-        </w:numPr>
-        <w:spacing w:after="0" w:afterAutospacing="0" w:before="240" w:lineRule="auto"/>
-        <w:ind w:left="720" w:hanging="360"/>
-      </w:pPr>
-      <w:r>
-        <w:rPr>
-          <w:rtl w:val="0"/>
-        </w:rPr>
-        <w:t xml:space="preserve">User data will be protected using encryption technologies.</w:t>
-      </w:r>
-    </w:p>
-    <w:p>
-      <w:pPr>
-        <w:numPr>
-          <w:ilvl w:val="0"/>
-          <w:numId w:val="14"/>
-        </w:numPr>
-        <w:spacing w:after="240" w:before="0" w:beforeAutospacing="0" w:lineRule="auto"/>
-        <w:ind w:left="720" w:hanging="360"/>
-      </w:pPr>
-      <w:r>
-        <w:rPr>
-          <w:rtl w:val="0"/>
-        </w:rPr>
-        <w:t xml:space="preserve">Two-factor authentication (2FA) will be implemented for service providers and admins for secure login.</w:t>
-      </w:r>
-    </w:p>
-    <w:p>
-      <w:pPr>
-        <w:pStyle w:val="Heading3"/>
-        <w:keepNext w:val="0"/>
-        <w:keepLines w:val="0"/>
-        <w:spacing w:before="280" w:lineRule="auto"/>
-        <w:rPr>
-          <w:b w:val="1"/>
-          <w:color w:val="000000"/>
-          <w:sz w:val="26"/>
-          <w:szCs w:val="26"/>
-        </w:rPr>
-      </w:pPr>
-      <w:bookmarkStart w:colFirst="0" w:colLast="0" w:name="_ezv174hux2aq" w:id="23"/>
-      <w:bookmarkEnd w:id="23"/>
-      <w:r>
-        <w:rPr>
-          <w:b w:val="1"/>
-          <w:color w:val="000000"/>
-          <w:sz w:val="26"/>
-          <w:szCs w:val="26"/>
-          <w:rtl w:val="0"/>
-        </w:rPr>
-        <w:t xml:space="preserve">4.2 Scalability</w:t>
-      </w:r>
-    </w:p>
-    <w:p>
-      <w:pPr>
-        <w:numPr>
-          <w:ilvl w:val="0"/>
-          <w:numId w:val="4"/>
-        </w:numPr>
-        <w:spacing w:after="240" w:before="240" w:lineRule="auto"/>
-        <w:ind w:left="720" w:hanging="360"/>
-      </w:pPr>
-      <w:r>
-        <w:rPr>
-          <w:rtl w:val="0"/>
-        </w:rPr>
-        <w:t xml:space="preserve">The system should be able to scale up as the user base grows, especially during peak usage times.</w:t>
-      </w:r>
-    </w:p>
-    <w:p>
-      <w:pPr>
-        <w:pStyle w:val="Heading3"/>
-        <w:keepNext w:val="0"/>
-        <w:keepLines w:val="0"/>
-        <w:spacing w:before="280" w:lineRule="auto"/>
-        <w:rPr>
-          <w:b w:val="1"/>
-          <w:color w:val="000000"/>
-          <w:sz w:val="26"/>
-          <w:szCs w:val="26"/>
-        </w:rPr>
-      </w:pPr>
-      <w:bookmarkStart w:colFirst="0" w:colLast="0" w:name="_wuj6q01iawuq" w:id="24"/>
-      <w:bookmarkEnd w:id="24"/>
-      <w:r>
-        <w:rPr>
-          <w:b w:val="1"/>
-          <w:color w:val="000000"/>
-          <w:sz w:val="26"/>
-          <w:szCs w:val="26"/>
-          <w:rtl w:val="0"/>
-        </w:rPr>
-        <w:t xml:space="preserve">4.3 Reliability</w:t>
-      </w:r>
-    </w:p>
-    <w:p>
-      <w:pPr>
-        <w:numPr>
-          <w:ilvl w:val="0"/>
-          <w:numId w:val="17"/>
-        </w:numPr>
-        <w:spacing w:after="0" w:afterAutospacing="0" w:before="240" w:lineRule="auto"/>
-        <w:ind w:left="720" w:hanging="360"/>
-      </w:pPr>
-      <w:r>
-        <w:rPr>
-          <w:rtl w:val="0"/>
-        </w:rPr>
-        <w:t xml:space="preserve">The app must ensure 99.9% uptime to maintain user trust.</w:t>
-      </w:r>
-    </w:p>
-    <w:p>
-      <w:pPr>
-        <w:numPr>
-          <w:ilvl w:val="0"/>
-          <w:numId w:val="17"/>
-        </w:numPr>
-        <w:spacing w:after="240" w:before="0" w:beforeAutospacing="0" w:lineRule="auto"/>
-        <w:ind w:left="720" w:hanging="360"/>
-      </w:pPr>
-      <w:r>
-        <w:rPr>
-          <w:rtl w:val="0"/>
-        </w:rPr>
-        <w:t xml:space="preserve">Regular backups will be maintained to prevent data loss.</w:t>
-      </w:r>
-    </w:p>
-    <w:p>
-      <w:pPr>
-        <w:pStyle w:val="Heading3"/>
-        <w:keepNext w:val="0"/>
-        <w:keepLines w:val="0"/>
-        <w:spacing w:before="280" w:lineRule="auto"/>
-        <w:rPr>
-          <w:b w:val="1"/>
-          <w:color w:val="000000"/>
-          <w:sz w:val="26"/>
-          <w:szCs w:val="26"/>
-        </w:rPr>
-      </w:pPr>
-      <w:bookmarkStart w:colFirst="0" w:colLast="0" w:name="_1j8r6j8z1jn0" w:id="25"/>
-      <w:bookmarkEnd w:id="25"/>
-      <w:r>
-        <w:rPr>
-          <w:b w:val="1"/>
-          <w:color w:val="000000"/>
-          <w:sz w:val="26"/>
-          <w:szCs w:val="26"/>
-          <w:rtl w:val="0"/>
-        </w:rPr>
-        <w:t xml:space="preserve">4.4 Performance</w:t>
-      </w:r>
-    </w:p>
-    <w:p>
-      <w:pPr>
-        <w:numPr>
-          <w:ilvl w:val="0"/>
-          <w:numId w:val="5"/>
-        </w:numPr>
-        <w:spacing w:after="240" w:before="240" w:lineRule="auto"/>
-        <w:ind w:left="720" w:hanging="360"/>
-      </w:pPr>
-      <w:r>
-        <w:rPr>
-          <w:rtl w:val="0"/>
-        </w:rPr>
-        <w:t xml:space="preserve">The app should load pages and perform searches within 3-5 seconds, even with high user traffic.</w:t>
+        <w:rPr>
+          <w:u w:val="none"/>
+        </w:rPr>
+      </w:pPr>
+      <w:r>
+        <w:rPr>
+          <w:rtl w:val="0"/>
+        </w:rPr>
       </w:r>
     </w:p>
     <w:p>
@@ -4156,6 +4290,226 @@
     </w:lvl>
   </w:abstractNum>
   <w:abstractNum w:abstractNumId="17">
+    <w:lvl w:ilvl="0">
+      <w:start w:val="1"/>
+      <w:numFmt w:val="bullet"/>
+      <w:lvlText w:val="●"/>
+      <w:lvlJc w:val="left"/>
+      <w:pPr>
+        <w:ind w:left="720" w:hanging="360"/>
+      </w:pPr>
+      <w:rPr>
+        <w:u w:val="none"/>
+      </w:rPr>
+    </w:lvl>
+    <w:lvl w:ilvl="1">
+      <w:start w:val="1"/>
+      <w:numFmt w:val="bullet"/>
+      <w:lvlText w:val="○"/>
+      <w:lvlJc w:val="left"/>
+      <w:pPr>
+        <w:ind w:left="1440" w:hanging="360"/>
+      </w:pPr>
+      <w:rPr>
+        <w:u w:val="none"/>
+      </w:rPr>
+    </w:lvl>
+    <w:lvl w:ilvl="2">
+      <w:start w:val="1"/>
+      <w:numFmt w:val="bullet"/>
+      <w:lvlText w:val="■"/>
+      <w:lvlJc w:val="left"/>
+      <w:pPr>
+        <w:ind w:left="2160" w:hanging="360"/>
+      </w:pPr>
+      <w:rPr>
+        <w:u w:val="none"/>
+      </w:rPr>
+    </w:lvl>
+    <w:lvl w:ilvl="3">
+      <w:start w:val="1"/>
+      <w:numFmt w:val="bullet"/>
+      <w:lvlText w:val="●"/>
+      <w:lvlJc w:val="left"/>
+      <w:pPr>
+        <w:ind w:left="2880" w:hanging="360"/>
+      </w:pPr>
+      <w:rPr>
+        <w:u w:val="none"/>
+      </w:rPr>
+    </w:lvl>
+    <w:lvl w:ilvl="4">
+      <w:start w:val="1"/>
+      <w:numFmt w:val="bullet"/>
+      <w:lvlText w:val="○"/>
+      <w:lvlJc w:val="left"/>
+      <w:pPr>
+        <w:ind w:left="3600" w:hanging="360"/>
+      </w:pPr>
+      <w:rPr>
+        <w:u w:val="none"/>
+      </w:rPr>
+    </w:lvl>
+    <w:lvl w:ilvl="5">
+      <w:start w:val="1"/>
+      <w:numFmt w:val="bullet"/>
+      <w:lvlText w:val="■"/>
+      <w:lvlJc w:val="left"/>
+      <w:pPr>
+        <w:ind w:left="4320" w:hanging="360"/>
+      </w:pPr>
+      <w:rPr>
+        <w:u w:val="none"/>
+      </w:rPr>
+    </w:lvl>
+    <w:lvl w:ilvl="6">
+      <w:start w:val="1"/>
+      <w:numFmt w:val="bullet"/>
+      <w:lvlText w:val="●"/>
+      <w:lvlJc w:val="left"/>
+      <w:pPr>
+        <w:ind w:left="5040" w:hanging="360"/>
+      </w:pPr>
+      <w:rPr>
+        <w:u w:val="none"/>
+      </w:rPr>
+    </w:lvl>
+    <w:lvl w:ilvl="7">
+      <w:start w:val="1"/>
+      <w:numFmt w:val="bullet"/>
+      <w:lvlText w:val="○"/>
+      <w:lvlJc w:val="left"/>
+      <w:pPr>
+        <w:ind w:left="5760" w:hanging="360"/>
+      </w:pPr>
+      <w:rPr>
+        <w:u w:val="none"/>
+      </w:rPr>
+    </w:lvl>
+    <w:lvl w:ilvl="8">
+      <w:start w:val="1"/>
+      <w:numFmt w:val="bullet"/>
+      <w:lvlText w:val="■"/>
+      <w:lvlJc w:val="left"/>
+      <w:pPr>
+        <w:ind w:left="6480" w:hanging="360"/>
+      </w:pPr>
+      <w:rPr>
+        <w:u w:val="none"/>
+      </w:rPr>
+    </w:lvl>
+  </w:abstractNum>
+  <w:abstractNum w:abstractNumId="18">
+    <w:lvl w:ilvl="0">
+      <w:start w:val="1"/>
+      <w:numFmt w:val="bullet"/>
+      <w:lvlText w:val="●"/>
+      <w:lvlJc w:val="left"/>
+      <w:pPr>
+        <w:ind w:left="720" w:hanging="360"/>
+      </w:pPr>
+      <w:rPr>
+        <w:u w:val="none"/>
+      </w:rPr>
+    </w:lvl>
+    <w:lvl w:ilvl="1">
+      <w:start w:val="1"/>
+      <w:numFmt w:val="bullet"/>
+      <w:lvlText w:val="○"/>
+      <w:lvlJc w:val="left"/>
+      <w:pPr>
+        <w:ind w:left="1440" w:hanging="360"/>
+      </w:pPr>
+      <w:rPr>
+        <w:u w:val="none"/>
+      </w:rPr>
+    </w:lvl>
+    <w:lvl w:ilvl="2">
+      <w:start w:val="1"/>
+      <w:numFmt w:val="bullet"/>
+      <w:lvlText w:val="■"/>
+      <w:lvlJc w:val="left"/>
+      <w:pPr>
+        <w:ind w:left="2160" w:hanging="360"/>
+      </w:pPr>
+      <w:rPr>
+        <w:u w:val="none"/>
+      </w:rPr>
+    </w:lvl>
+    <w:lvl w:ilvl="3">
+      <w:start w:val="1"/>
+      <w:numFmt w:val="bullet"/>
+      <w:lvlText w:val="●"/>
+      <w:lvlJc w:val="left"/>
+      <w:pPr>
+        <w:ind w:left="2880" w:hanging="360"/>
+      </w:pPr>
+      <w:rPr>
+        <w:u w:val="none"/>
+      </w:rPr>
+    </w:lvl>
+    <w:lvl w:ilvl="4">
+      <w:start w:val="1"/>
+      <w:numFmt w:val="bullet"/>
+      <w:lvlText w:val="○"/>
+      <w:lvlJc w:val="left"/>
+      <w:pPr>
+        <w:ind w:left="3600" w:hanging="360"/>
+      </w:pPr>
+      <w:rPr>
+        <w:u w:val="none"/>
+      </w:rPr>
+    </w:lvl>
+    <w:lvl w:ilvl="5">
+      <w:start w:val="1"/>
+      <w:numFmt w:val="bullet"/>
+      <w:lvlText w:val="■"/>
+      <w:lvlJc w:val="left"/>
+      <w:pPr>
+        <w:ind w:left="4320" w:hanging="360"/>
+      </w:pPr>
+      <w:rPr>
+        <w:u w:val="none"/>
+      </w:rPr>
+    </w:lvl>
+    <w:lvl w:ilvl="6">
+      <w:start w:val="1"/>
+      <w:numFmt w:val="bullet"/>
+      <w:lvlText w:val="●"/>
+      <w:lvlJc w:val="left"/>
+      <w:pPr>
+        <w:ind w:left="5040" w:hanging="360"/>
+      </w:pPr>
+      <w:rPr>
+        <w:u w:val="none"/>
+      </w:rPr>
+    </w:lvl>
+    <w:lvl w:ilvl="7">
+      <w:start w:val="1"/>
+      <w:numFmt w:val="bullet"/>
+      <w:lvlText w:val="○"/>
+      <w:lvlJc w:val="left"/>
+      <w:pPr>
+        <w:ind w:left="5760" w:hanging="360"/>
+      </w:pPr>
+      <w:rPr>
+        <w:u w:val="none"/>
+      </w:rPr>
+    </w:lvl>
+    <w:lvl w:ilvl="8">
+      <w:start w:val="1"/>
+      <w:numFmt w:val="bullet"/>
+      <w:lvlText w:val="■"/>
+      <w:lvlJc w:val="left"/>
+      <w:pPr>
+        <w:ind w:left="6480" w:hanging="360"/>
+      </w:pPr>
+      <w:rPr>
+        <w:u w:val="none"/>
+      </w:rPr>
+    </w:lvl>
+  </w:abstractNum>
+  <w:abstractNum w:abstractNumId="19">
     <w:lvl w:ilvl="0">
       <w:start w:val="1"/>
       <w:numFmt w:val="bullet"/>
@@ -4315,6 +4669,12 @@
   </w:num>
   <w:num w:numId="17">
     <w:abstractNumId w:val="17"/>
+  </w:num>
+  <w:num w:numId="18">
+    <w:abstractNumId w:val="18"/>
+  </w:num>
+  <w:num w:numId="19">
+    <w:abstractNumId w:val="19"/>
   </w:num>
 </w:numbering>
 </file>

</xml_diff>